<commit_message>
Edits Ready for Printing
</commit_message>
<xml_diff>
--- a/Abridged/Equipment.docx
+++ b/Abridged/Equipment.docx
@@ -4,1690 +4,1027 @@
   <w:body>
     <w:p>
       <w:pPr>
-        <w:pStyle w:val="paragraph"/>
-        <w:spacing w:before="0" w:beforeAutospacing="0" w:after="0" w:afterAutospacing="0"/>
-        <w:textAlignment w:val="baseline"/>
-        <w:rPr>
-          <w:rStyle w:val="normaltextrun"/>
-          <w:rFonts w:ascii="Calibri" w:hAnsi="Calibri" w:cs="Calibri"/>
-          <w:sz w:val="22"/>
-          <w:szCs w:val="22"/>
-        </w:rPr>
-      </w:pPr>
-      <w:r>
-        <w:rPr>
-          <w:rStyle w:val="normaltextrun"/>
-          <w:rFonts w:ascii="Calibri" w:hAnsi="Calibri" w:cs="Calibri"/>
+        <w:jc w:val="center"/>
+        <w:rPr>
+          <w:rStyle w:val="normaltextrun"/>
+          <w:rFonts w:ascii="Overseer" w:hAnsi="Overseer"/>
+          <w:sz w:val="72"/>
+          <w:szCs w:val="72"/>
+        </w:rPr>
+      </w:pPr>
+      <w:r>
+        <w:rPr>
+          <w:rStyle w:val="normaltextrun"/>
+          <w:rFonts w:ascii="Overseer" w:hAnsi="Overseer"/>
+          <w:sz w:val="72"/>
+          <w:szCs w:val="72"/>
+        </w:rPr>
+        <w:t>Inventory</w:t>
+      </w:r>
+    </w:p>
+    <w:p>
+      <w:pPr>
+        <w:jc w:val="center"/>
+        <w:rPr>
+          <w:rStyle w:val="normaltextrun"/>
+          <w:rFonts w:ascii="Overseer" w:hAnsi="Overseer" w:cstheme="minorHAnsi"/>
+          <w:sz w:val="56"/>
+          <w:szCs w:val="56"/>
+        </w:rPr>
+      </w:pPr>
+      <w:r>
+        <w:rPr>
+          <w:rStyle w:val="normaltextrun"/>
+          <w:rFonts w:ascii="Overseer" w:hAnsi="Overseer" w:cstheme="minorHAnsi"/>
+          <w:sz w:val="56"/>
+          <w:szCs w:val="56"/>
+        </w:rPr>
+        <w:t>Weapons</w:t>
+      </w:r>
+    </w:p>
+    <w:p>
+      <w:pPr>
+        <w:rPr>
+          <w:rStyle w:val="normaltextrun"/>
+          <w:rFonts w:asciiTheme="minorHAnsi" w:hAnsiTheme="minorHAnsi" w:cstheme="minorHAnsi"/>
+          <w:szCs w:val="72"/>
+        </w:rPr>
+      </w:pPr>
+      <w:r>
+        <w:rPr>
+          <w:rStyle w:val="normaltextrun"/>
+          <w:rFonts w:asciiTheme="minorHAnsi" w:hAnsiTheme="minorHAnsi" w:cstheme="minorHAnsi"/>
           <w:b/>
-          <w:sz w:val="32"/>
-          <w:szCs w:val="22"/>
-        </w:rPr>
-        <w:t xml:space="preserve">Perks </w:t>
-      </w:r>
-      <w:r>
-        <w:rPr>
-          <w:rFonts w:ascii="Calibri" w:hAnsi="Calibri" w:cs="Calibri"/>
-          <w:color w:val="000000"/>
-          <w:sz w:val="22"/>
-          <w:lang w:val="en-US"/>
-        </w:rPr>
-        <w:t>Action Boy (or Girl)</w:t>
-      </w:r>
-      <w:r>
-        <w:rPr>
-          <w:rFonts w:ascii="Calibri" w:hAnsi="Calibri" w:cs="Calibri"/>
-          <w:color w:val="000000"/>
-          <w:sz w:val="22"/>
-        </w:rPr>
-        <w:t xml:space="preserve">, </w:t>
-      </w:r>
-      <w:r>
-        <w:rPr>
-          <w:rFonts w:ascii="Calibri" w:hAnsi="Calibri" w:cs="Calibri"/>
-          <w:color w:val="000000"/>
-          <w:sz w:val="22"/>
-          <w:lang w:val="en-US"/>
-        </w:rPr>
-        <w:t>Adrenaline Rush</w:t>
-      </w:r>
-      <w:r>
-        <w:rPr>
-          <w:rFonts w:ascii="Calibri" w:hAnsi="Calibri" w:cs="Calibri"/>
-          <w:color w:val="000000"/>
-          <w:sz w:val="22"/>
-        </w:rPr>
-        <w:t xml:space="preserve">, </w:t>
-      </w:r>
-      <w:r>
-        <w:rPr>
-          <w:rFonts w:ascii="Calibri" w:hAnsi="Calibri" w:cs="Calibri"/>
-          <w:color w:val="000000"/>
-          <w:sz w:val="22"/>
-          <w:lang w:val="en-US"/>
-        </w:rPr>
-        <w:t>Animal Friend</w:t>
-      </w:r>
-      <w:r>
-        <w:rPr>
-          <w:rFonts w:ascii="Calibri" w:hAnsi="Calibri" w:cs="Calibri"/>
-          <w:color w:val="000000"/>
-          <w:sz w:val="22"/>
-        </w:rPr>
-        <w:t xml:space="preserve">, </w:t>
-      </w:r>
-      <w:r>
-        <w:rPr>
-          <w:rFonts w:ascii="Calibri" w:hAnsi="Calibri" w:cs="Calibri"/>
-          <w:color w:val="000000"/>
-          <w:sz w:val="22"/>
-          <w:lang w:val="en-US"/>
-        </w:rPr>
-        <w:t>Awareness</w:t>
-      </w:r>
-      <w:r>
-        <w:rPr>
-          <w:rFonts w:ascii="Calibri" w:hAnsi="Calibri" w:cs="Calibri"/>
-          <w:color w:val="000000"/>
-          <w:sz w:val="22"/>
-        </w:rPr>
-        <w:t xml:space="preserve">, </w:t>
-      </w:r>
-      <w:r>
-        <w:rPr>
-          <w:rFonts w:ascii="Calibri" w:hAnsi="Calibri" w:cs="Calibri"/>
-          <w:color w:val="000000"/>
-          <w:sz w:val="22"/>
-          <w:lang w:val="en-US"/>
-        </w:rPr>
-        <w:t>Bend the Rules</w:t>
-      </w:r>
-      <w:r>
-        <w:rPr>
-          <w:rFonts w:ascii="Calibri" w:hAnsi="Calibri" w:cs="Calibri"/>
-          <w:color w:val="000000"/>
-          <w:sz w:val="22"/>
-        </w:rPr>
-        <w:t xml:space="preserve">, </w:t>
-      </w:r>
-      <w:r>
-        <w:rPr>
-          <w:rFonts w:ascii="Calibri" w:hAnsi="Calibri" w:cs="Calibri"/>
-          <w:color w:val="000000"/>
-          <w:sz w:val="22"/>
-          <w:lang w:val="en-US"/>
-        </w:rPr>
-        <w:t>Better Criticals</w:t>
-      </w:r>
-      <w:r>
-        <w:rPr>
-          <w:rFonts w:ascii="Calibri" w:hAnsi="Calibri" w:cs="Calibri"/>
-          <w:color w:val="000000"/>
-          <w:sz w:val="22"/>
-        </w:rPr>
-        <w:t xml:space="preserve">, </w:t>
-      </w:r>
-      <w:r>
-        <w:rPr>
-          <w:rFonts w:ascii="Calibri" w:hAnsi="Calibri" w:cs="Calibri"/>
-          <w:color w:val="000000"/>
-          <w:sz w:val="22"/>
-          <w:lang w:val="en-US"/>
-        </w:rPr>
-        <w:t>Bluff Master</w:t>
-      </w:r>
-      <w:r>
-        <w:rPr>
-          <w:rFonts w:ascii="Calibri" w:hAnsi="Calibri" w:cs="Calibri"/>
-          <w:color w:val="000000"/>
-          <w:sz w:val="22"/>
-        </w:rPr>
-        <w:t xml:space="preserve">, </w:t>
-      </w:r>
-      <w:r>
-        <w:rPr>
-          <w:rFonts w:ascii="Calibri" w:hAnsi="Calibri" w:cs="Calibri"/>
-          <w:color w:val="000000"/>
-          <w:sz w:val="22"/>
-          <w:lang w:val="en-US"/>
-        </w:rPr>
-        <w:t>Bone Head</w:t>
-      </w:r>
-      <w:r>
-        <w:rPr>
-          <w:rFonts w:ascii="Calibri" w:hAnsi="Calibri" w:cs="Calibri"/>
-          <w:color w:val="000000"/>
-          <w:sz w:val="22"/>
-        </w:rPr>
-        <w:t xml:space="preserve">, </w:t>
-      </w:r>
-      <w:r>
-        <w:rPr>
-          <w:rFonts w:ascii="Calibri" w:hAnsi="Calibri" w:cs="Calibri"/>
-          <w:color w:val="000000"/>
-          <w:sz w:val="22"/>
-          <w:lang w:val="en-US"/>
-        </w:rPr>
-        <w:t>Bonsai</w:t>
-      </w:r>
-      <w:r>
-        <w:rPr>
-          <w:rFonts w:ascii="Calibri" w:hAnsi="Calibri" w:cs="Calibri"/>
-          <w:color w:val="000000"/>
-          <w:sz w:val="22"/>
-        </w:rPr>
-        <w:t xml:space="preserve">, </w:t>
-      </w:r>
-      <w:r>
-        <w:rPr>
-          <w:rFonts w:ascii="Calibri" w:hAnsi="Calibri" w:cs="Calibri"/>
-          <w:color w:val="000000"/>
-          <w:sz w:val="22"/>
-          <w:lang w:val="en-US"/>
-        </w:rPr>
-        <w:t>Bonus Hand to Hand Attacks</w:t>
-      </w:r>
-      <w:r>
-        <w:rPr>
-          <w:rFonts w:ascii="Calibri" w:hAnsi="Calibri" w:cs="Calibri"/>
-          <w:color w:val="000000"/>
-          <w:sz w:val="22"/>
-        </w:rPr>
-        <w:t xml:space="preserve">, </w:t>
-      </w:r>
-      <w:r>
-        <w:rPr>
-          <w:rFonts w:ascii="Calibri" w:hAnsi="Calibri" w:cs="Calibri"/>
-          <w:color w:val="000000"/>
-          <w:sz w:val="22"/>
-          <w:lang w:val="en-US"/>
-        </w:rPr>
-        <w:t>Bonus Hand to Hand Damage</w:t>
-      </w:r>
-      <w:r>
-        <w:rPr>
-          <w:rFonts w:ascii="Calibri" w:hAnsi="Calibri" w:cs="Calibri"/>
-          <w:color w:val="000000"/>
-          <w:sz w:val="22"/>
-        </w:rPr>
-        <w:t xml:space="preserve">, </w:t>
-      </w:r>
-      <w:r>
-        <w:rPr>
-          <w:rFonts w:ascii="Calibri" w:hAnsi="Calibri" w:cs="Calibri"/>
-          <w:color w:val="000000"/>
-          <w:sz w:val="22"/>
-          <w:lang w:val="en-US"/>
-        </w:rPr>
-        <w:t>Bonus Move</w:t>
-      </w:r>
-      <w:r>
-        <w:rPr>
-          <w:rFonts w:ascii="Calibri" w:hAnsi="Calibri" w:cs="Calibri"/>
-          <w:color w:val="000000"/>
-          <w:sz w:val="22"/>
-        </w:rPr>
-        <w:t xml:space="preserve">, </w:t>
-      </w:r>
-      <w:r>
-        <w:rPr>
-          <w:rFonts w:ascii="Calibri" w:hAnsi="Calibri" w:cs="Calibri"/>
-          <w:color w:val="000000"/>
-          <w:sz w:val="22"/>
-          <w:lang w:val="en-US"/>
-        </w:rPr>
-        <w:t>Bonus Ranged Damage</w:t>
-      </w:r>
-      <w:r>
-        <w:rPr>
-          <w:rFonts w:ascii="Calibri" w:hAnsi="Calibri" w:cs="Calibri"/>
-          <w:color w:val="000000"/>
-          <w:sz w:val="22"/>
-        </w:rPr>
-        <w:t xml:space="preserve">, </w:t>
-      </w:r>
-      <w:r>
-        <w:rPr>
-          <w:rFonts w:ascii="Calibri" w:hAnsi="Calibri" w:cs="Calibri"/>
-          <w:color w:val="000000"/>
-          <w:sz w:val="22"/>
-          <w:lang w:val="en-US"/>
-        </w:rPr>
-        <w:t>Bonus Rate of Fire</w:t>
-      </w:r>
-      <w:r>
-        <w:rPr>
-          <w:rFonts w:ascii="Calibri" w:hAnsi="Calibri" w:cs="Calibri"/>
-          <w:color w:val="000000"/>
-          <w:sz w:val="22"/>
-        </w:rPr>
-        <w:t xml:space="preserve">, </w:t>
-      </w:r>
-      <w:r>
-        <w:rPr>
-          <w:rFonts w:ascii="Calibri" w:hAnsi="Calibri" w:cs="Calibri"/>
-          <w:color w:val="000000"/>
-          <w:sz w:val="22"/>
-          <w:lang w:val="en-US"/>
-        </w:rPr>
-        <w:t>Bracing</w:t>
-      </w:r>
-      <w:r>
-        <w:rPr>
-          <w:rFonts w:ascii="Calibri" w:hAnsi="Calibri" w:cs="Calibri"/>
-          <w:color w:val="000000"/>
-          <w:sz w:val="22"/>
-        </w:rPr>
-        <w:t xml:space="preserve">, </w:t>
-      </w:r>
-      <w:r>
-        <w:rPr>
-          <w:rFonts w:ascii="Calibri" w:hAnsi="Calibri" w:cs="Calibri"/>
-          <w:color w:val="000000"/>
-          <w:sz w:val="22"/>
-          <w:lang w:val="en-US"/>
-        </w:rPr>
-        <w:t>Break the Rules</w:t>
-      </w:r>
-      <w:r>
-        <w:rPr>
-          <w:rFonts w:ascii="Calibri" w:hAnsi="Calibri" w:cs="Calibri"/>
-          <w:color w:val="000000"/>
-          <w:sz w:val="22"/>
-        </w:rPr>
-        <w:t xml:space="preserve">, </w:t>
-      </w:r>
-      <w:r>
-        <w:rPr>
-          <w:rFonts w:ascii="Calibri" w:hAnsi="Calibri" w:cs="Calibri"/>
-          <w:color w:val="000000"/>
-          <w:sz w:val="22"/>
-          <w:lang w:val="en-US"/>
-        </w:rPr>
-        <w:t>Brown Noser</w:t>
-      </w:r>
-      <w:r>
-        <w:rPr>
-          <w:rFonts w:ascii="Calibri" w:hAnsi="Calibri" w:cs="Calibri"/>
-          <w:color w:val="000000"/>
-          <w:sz w:val="22"/>
-        </w:rPr>
-        <w:t xml:space="preserve">, </w:t>
-      </w:r>
-      <w:r>
-        <w:rPr>
-          <w:rFonts w:ascii="Calibri" w:hAnsi="Calibri" w:cs="Calibri"/>
-          <w:color w:val="000000"/>
-          <w:sz w:val="22"/>
-          <w:lang w:val="en-US"/>
-        </w:rPr>
-        <w:t>Cancerous Growth</w:t>
-      </w:r>
-      <w:r>
-        <w:rPr>
-          <w:rFonts w:ascii="Calibri" w:hAnsi="Calibri" w:cs="Calibri"/>
-          <w:color w:val="000000"/>
-          <w:sz w:val="22"/>
-        </w:rPr>
-        <w:t xml:space="preserve">, </w:t>
-      </w:r>
-      <w:r>
-        <w:rPr>
-          <w:rFonts w:ascii="Calibri" w:hAnsi="Calibri" w:cs="Calibri"/>
-          <w:color w:val="000000"/>
-          <w:sz w:val="22"/>
-          <w:lang w:val="en-US"/>
-        </w:rPr>
-        <w:t>Cautious Nature</w:t>
-      </w:r>
-      <w:r>
-        <w:rPr>
-          <w:rFonts w:ascii="Calibri" w:hAnsi="Calibri" w:cs="Calibri"/>
-          <w:color w:val="000000"/>
-          <w:sz w:val="22"/>
-        </w:rPr>
-        <w:t xml:space="preserve">, </w:t>
-      </w:r>
-      <w:r>
-        <w:rPr>
-          <w:rFonts w:ascii="Calibri" w:hAnsi="Calibri" w:cs="Calibri"/>
-          <w:color w:val="000000"/>
-          <w:sz w:val="22"/>
-          <w:lang w:val="en-US"/>
-        </w:rPr>
-        <w:t>Comprehension</w:t>
-      </w:r>
-      <w:r>
-        <w:rPr>
-          <w:rFonts w:ascii="Calibri" w:hAnsi="Calibri" w:cs="Calibri"/>
-          <w:color w:val="000000"/>
-          <w:sz w:val="22"/>
-        </w:rPr>
-        <w:t xml:space="preserve">, </w:t>
-      </w:r>
-      <w:r>
-        <w:rPr>
-          <w:rFonts w:ascii="Calibri" w:hAnsi="Calibri" w:cs="Calibri"/>
-          <w:color w:val="000000"/>
-          <w:sz w:val="22"/>
-          <w:lang w:val="en-US"/>
-        </w:rPr>
-        <w:t>Crazy Bomber</w:t>
-      </w:r>
-      <w:r>
-        <w:rPr>
-          <w:rFonts w:ascii="Calibri" w:hAnsi="Calibri" w:cs="Calibri"/>
-          <w:color w:val="000000"/>
-          <w:sz w:val="22"/>
-        </w:rPr>
-        <w:t xml:space="preserve">, </w:t>
-      </w:r>
-      <w:r>
-        <w:rPr>
-          <w:rFonts w:ascii="Calibri" w:hAnsi="Calibri" w:cs="Calibri"/>
-          <w:color w:val="000000"/>
-          <w:sz w:val="22"/>
-          <w:lang w:val="en-US"/>
-        </w:rPr>
-        <w:t>Cult of Personality</w:t>
-      </w:r>
-      <w:r>
-        <w:rPr>
-          <w:rFonts w:ascii="Calibri" w:hAnsi="Calibri" w:cs="Calibri"/>
-          <w:color w:val="000000"/>
-          <w:sz w:val="22"/>
-        </w:rPr>
-        <w:t xml:space="preserve">, </w:t>
-      </w:r>
-      <w:r>
-        <w:rPr>
-          <w:rFonts w:ascii="Calibri" w:hAnsi="Calibri" w:cs="Calibri"/>
-          <w:color w:val="000000"/>
-          <w:sz w:val="22"/>
-          <w:lang w:val="en-US"/>
-        </w:rPr>
-        <w:t>Demolition Expert</w:t>
-      </w:r>
-      <w:r>
-        <w:rPr>
-          <w:rFonts w:ascii="Calibri" w:hAnsi="Calibri" w:cs="Calibri"/>
-          <w:color w:val="000000"/>
-          <w:sz w:val="22"/>
-        </w:rPr>
-        <w:t xml:space="preserve">, </w:t>
-      </w:r>
-      <w:r>
-        <w:rPr>
-          <w:rFonts w:ascii="Calibri" w:hAnsi="Calibri" w:cs="Calibri"/>
-          <w:color w:val="000000"/>
-          <w:sz w:val="22"/>
-          <w:lang w:val="en-US"/>
-        </w:rPr>
-        <w:t>Die Hard</w:t>
-      </w:r>
-      <w:r>
-        <w:rPr>
-          <w:rFonts w:ascii="Calibri" w:hAnsi="Calibri" w:cs="Calibri"/>
-          <w:color w:val="000000"/>
-          <w:sz w:val="22"/>
-        </w:rPr>
-        <w:t xml:space="preserve">, </w:t>
-      </w:r>
-      <w:r>
-        <w:rPr>
-          <w:rFonts w:ascii="Calibri" w:hAnsi="Calibri" w:cs="Calibri"/>
-          <w:color w:val="000000"/>
-          <w:sz w:val="22"/>
-          <w:lang w:val="en-US"/>
-        </w:rPr>
-        <w:t>Divine Favour</w:t>
-      </w:r>
-      <w:r>
-        <w:rPr>
-          <w:rFonts w:ascii="Calibri" w:hAnsi="Calibri" w:cs="Calibri"/>
-          <w:color w:val="000000"/>
-          <w:sz w:val="22"/>
-        </w:rPr>
-        <w:t xml:space="preserve">, </w:t>
-      </w:r>
-      <w:r>
-        <w:rPr>
-          <w:rFonts w:ascii="Calibri" w:hAnsi="Calibri" w:cs="Calibri"/>
-          <w:color w:val="000000"/>
-          <w:sz w:val="22"/>
-          <w:lang w:val="en-US"/>
-        </w:rPr>
-        <w:t>Dodger</w:t>
-      </w:r>
-      <w:r>
-        <w:rPr>
-          <w:rFonts w:ascii="Calibri" w:hAnsi="Calibri" w:cs="Calibri"/>
-          <w:color w:val="000000"/>
-          <w:sz w:val="22"/>
-        </w:rPr>
-        <w:t xml:space="preserve">, </w:t>
-      </w:r>
-      <w:r>
-        <w:rPr>
-          <w:rFonts w:ascii="Calibri" w:hAnsi="Calibri" w:cs="Calibri"/>
-          <w:color w:val="000000"/>
-          <w:sz w:val="22"/>
-          <w:lang w:val="en-US"/>
-        </w:rPr>
-        <w:t>Drunken Master</w:t>
-      </w:r>
-      <w:r>
-        <w:rPr>
-          <w:rFonts w:ascii="Calibri" w:hAnsi="Calibri" w:cs="Calibri"/>
-          <w:color w:val="000000"/>
-          <w:sz w:val="22"/>
-        </w:rPr>
-        <w:t xml:space="preserve">, </w:t>
-      </w:r>
-      <w:r>
-        <w:rPr>
-          <w:rFonts w:ascii="Calibri" w:hAnsi="Calibri" w:cs="Calibri"/>
-          <w:color w:val="000000"/>
-          <w:sz w:val="22"/>
-          <w:lang w:val="en-US"/>
-        </w:rPr>
-        <w:t>Earlier Sequence</w:t>
-      </w:r>
-      <w:r>
-        <w:rPr>
-          <w:rFonts w:ascii="Calibri" w:hAnsi="Calibri" w:cs="Calibri"/>
-          <w:color w:val="000000"/>
-          <w:sz w:val="22"/>
-        </w:rPr>
-        <w:t xml:space="preserve">, </w:t>
-      </w:r>
-      <w:r>
-        <w:rPr>
-          <w:rFonts w:ascii="Calibri" w:hAnsi="Calibri" w:cs="Calibri"/>
-          <w:color w:val="000000"/>
-          <w:sz w:val="22"/>
-          <w:lang w:val="en-US"/>
-        </w:rPr>
-        <w:t>Educated</w:t>
-      </w:r>
-      <w:r>
-        <w:rPr>
-          <w:rFonts w:ascii="Calibri" w:hAnsi="Calibri" w:cs="Calibri"/>
-          <w:color w:val="000000"/>
-          <w:sz w:val="22"/>
-        </w:rPr>
-        <w:t xml:space="preserve">, </w:t>
-      </w:r>
-      <w:r>
-        <w:rPr>
-          <w:rFonts w:ascii="Calibri" w:hAnsi="Calibri" w:cs="Calibri"/>
-          <w:color w:val="000000"/>
-          <w:sz w:val="22"/>
-          <w:lang w:val="en-US"/>
-        </w:rPr>
-        <w:t>Empathy</w:t>
-      </w:r>
-      <w:r>
-        <w:rPr>
-          <w:rFonts w:ascii="Calibri" w:hAnsi="Calibri" w:cs="Calibri"/>
-          <w:color w:val="000000"/>
-          <w:sz w:val="22"/>
-        </w:rPr>
-        <w:t xml:space="preserve">, </w:t>
-      </w:r>
-      <w:r>
-        <w:rPr>
-          <w:rFonts w:ascii="Calibri" w:hAnsi="Calibri" w:cs="Calibri"/>
-          <w:color w:val="000000"/>
-          <w:sz w:val="22"/>
-          <w:lang w:val="en-US"/>
-        </w:rPr>
-        <w:t>Explorer</w:t>
-      </w:r>
-      <w:r>
-        <w:rPr>
-          <w:rFonts w:ascii="Calibri" w:hAnsi="Calibri" w:cs="Calibri"/>
-          <w:color w:val="000000"/>
-          <w:sz w:val="22"/>
-        </w:rPr>
-        <w:t xml:space="preserve">, </w:t>
-      </w:r>
-      <w:r>
-        <w:rPr>
-          <w:rFonts w:ascii="Calibri" w:hAnsi="Calibri" w:cs="Calibri"/>
-          <w:color w:val="000000"/>
-          <w:sz w:val="22"/>
-          <w:lang w:val="en-US"/>
-        </w:rPr>
-        <w:t>Faster Healing</w:t>
-      </w:r>
-      <w:r>
-        <w:rPr>
-          <w:rFonts w:ascii="Calibri" w:hAnsi="Calibri" w:cs="Calibri"/>
-          <w:color w:val="000000"/>
-          <w:sz w:val="22"/>
-        </w:rPr>
-        <w:t xml:space="preserve">, </w:t>
-      </w:r>
-      <w:r>
-        <w:rPr>
-          <w:rFonts w:ascii="Calibri" w:hAnsi="Calibri" w:cs="Calibri"/>
-          <w:color w:val="000000"/>
-          <w:sz w:val="22"/>
-          <w:lang w:val="en-US"/>
-        </w:rPr>
-        <w:t>Flexible</w:t>
-      </w:r>
-      <w:r>
-        <w:rPr>
-          <w:rFonts w:ascii="Calibri" w:hAnsi="Calibri" w:cs="Calibri"/>
-          <w:color w:val="000000"/>
-          <w:sz w:val="22"/>
-        </w:rPr>
-        <w:t xml:space="preserve">, </w:t>
-      </w:r>
-      <w:r>
-        <w:rPr>
-          <w:rFonts w:ascii="Calibri" w:hAnsi="Calibri" w:cs="Calibri"/>
-          <w:color w:val="000000"/>
-          <w:sz w:val="22"/>
-          <w:lang w:val="en-US"/>
-        </w:rPr>
-        <w:t>Flower Child</w:t>
-      </w:r>
-      <w:r>
-        <w:rPr>
-          <w:rFonts w:ascii="Calibri" w:hAnsi="Calibri" w:cs="Calibri"/>
-          <w:color w:val="000000"/>
-          <w:sz w:val="22"/>
-        </w:rPr>
-        <w:t xml:space="preserve">, </w:t>
-      </w:r>
-      <w:r>
-        <w:rPr>
-          <w:rFonts w:ascii="Calibri" w:hAnsi="Calibri" w:cs="Calibri"/>
-          <w:color w:val="000000"/>
-          <w:sz w:val="22"/>
-          <w:lang w:val="en-US"/>
-        </w:rPr>
-        <w:t>Fortune Finder</w:t>
-      </w:r>
-      <w:r>
-        <w:rPr>
-          <w:rFonts w:ascii="Calibri" w:hAnsi="Calibri" w:cs="Calibri"/>
-          <w:color w:val="000000"/>
-          <w:sz w:val="22"/>
-        </w:rPr>
-        <w:t xml:space="preserve">, </w:t>
-      </w:r>
-      <w:r>
-        <w:rPr>
-          <w:rFonts w:ascii="Calibri" w:hAnsi="Calibri" w:cs="Calibri"/>
-          <w:color w:val="000000"/>
-          <w:sz w:val="22"/>
-          <w:lang w:val="en-US"/>
-        </w:rPr>
-        <w:t>Gain Agility</w:t>
-      </w:r>
-      <w:r>
-        <w:rPr>
-          <w:rFonts w:ascii="Calibri" w:hAnsi="Calibri" w:cs="Calibri"/>
-          <w:color w:val="000000"/>
-          <w:sz w:val="22"/>
-        </w:rPr>
-        <w:t xml:space="preserve">, </w:t>
-      </w:r>
-      <w:r>
-        <w:rPr>
-          <w:rFonts w:ascii="Calibri" w:hAnsi="Calibri" w:cs="Calibri"/>
-          <w:color w:val="000000"/>
-          <w:sz w:val="22"/>
-          <w:lang w:val="en-US"/>
-        </w:rPr>
-        <w:t>Gain Charisma</w:t>
-      </w:r>
-      <w:r>
-        <w:rPr>
-          <w:rFonts w:ascii="Calibri" w:hAnsi="Calibri" w:cs="Calibri"/>
-          <w:color w:val="000000"/>
-          <w:sz w:val="22"/>
-        </w:rPr>
-        <w:t xml:space="preserve">, </w:t>
-      </w:r>
-      <w:r>
-        <w:rPr>
-          <w:rFonts w:ascii="Calibri" w:hAnsi="Calibri" w:cs="Calibri"/>
-          <w:color w:val="000000"/>
-          <w:sz w:val="22"/>
-          <w:lang w:val="en-US"/>
-        </w:rPr>
-        <w:t>Gain Endurance</w:t>
-      </w:r>
-      <w:r>
-        <w:rPr>
-          <w:rFonts w:ascii="Calibri" w:hAnsi="Calibri" w:cs="Calibri"/>
-          <w:color w:val="000000"/>
-          <w:sz w:val="22"/>
-        </w:rPr>
-        <w:t xml:space="preserve">, </w:t>
-      </w:r>
-      <w:r>
-        <w:rPr>
-          <w:rFonts w:ascii="Calibri" w:hAnsi="Calibri" w:cs="Calibri"/>
-          <w:color w:val="000000"/>
-          <w:sz w:val="22"/>
-          <w:lang w:val="en-US"/>
-        </w:rPr>
-        <w:t>Gain Intelligence</w:t>
-      </w:r>
-      <w:r>
-        <w:rPr>
-          <w:rFonts w:ascii="Calibri" w:hAnsi="Calibri" w:cs="Calibri"/>
-          <w:color w:val="000000"/>
-          <w:sz w:val="22"/>
-        </w:rPr>
-        <w:t xml:space="preserve">, </w:t>
-      </w:r>
-      <w:r>
-        <w:rPr>
-          <w:rFonts w:ascii="Calibri" w:hAnsi="Calibri" w:cs="Calibri"/>
-          <w:color w:val="000000"/>
-          <w:sz w:val="22"/>
-          <w:lang w:val="en-US"/>
-        </w:rPr>
-        <w:t>Gain Luck</w:t>
-      </w:r>
-      <w:r>
-        <w:rPr>
-          <w:rFonts w:ascii="Calibri" w:hAnsi="Calibri" w:cs="Calibri"/>
-          <w:color w:val="000000"/>
-          <w:sz w:val="22"/>
-        </w:rPr>
-        <w:t xml:space="preserve">, </w:t>
-      </w:r>
-      <w:r>
-        <w:rPr>
-          <w:rFonts w:ascii="Calibri" w:hAnsi="Calibri" w:cs="Calibri"/>
-          <w:color w:val="000000"/>
-          <w:sz w:val="22"/>
-          <w:lang w:val="en-US"/>
-        </w:rPr>
-        <w:t>Gain Perception</w:t>
-      </w:r>
-      <w:r>
-        <w:rPr>
-          <w:rFonts w:ascii="Calibri" w:hAnsi="Calibri" w:cs="Calibri"/>
-          <w:color w:val="000000"/>
-          <w:sz w:val="22"/>
-        </w:rPr>
-        <w:t xml:space="preserve">, </w:t>
-      </w:r>
-      <w:r>
-        <w:rPr>
-          <w:rFonts w:ascii="Calibri" w:hAnsi="Calibri" w:cs="Calibri"/>
-          <w:color w:val="000000"/>
-          <w:sz w:val="22"/>
-          <w:lang w:val="en-US"/>
-        </w:rPr>
-        <w:t>Gain Strength</w:t>
-      </w:r>
-      <w:r>
-        <w:rPr>
-          <w:rFonts w:ascii="Calibri" w:hAnsi="Calibri" w:cs="Calibri"/>
-          <w:color w:val="000000"/>
-          <w:sz w:val="22"/>
-        </w:rPr>
-        <w:t xml:space="preserve">, </w:t>
-      </w:r>
-      <w:r>
-        <w:rPr>
-          <w:rFonts w:ascii="Calibri" w:hAnsi="Calibri" w:cs="Calibri"/>
-          <w:color w:val="000000"/>
-          <w:sz w:val="22"/>
-          <w:lang w:val="en-US"/>
-        </w:rPr>
-        <w:t>Gambler</w:t>
-      </w:r>
-      <w:r>
-        <w:rPr>
-          <w:rFonts w:ascii="Calibri" w:hAnsi="Calibri" w:cs="Calibri"/>
-          <w:color w:val="000000"/>
-          <w:sz w:val="22"/>
-        </w:rPr>
-        <w:t xml:space="preserve">, </w:t>
-      </w:r>
-      <w:r>
-        <w:rPr>
-          <w:rFonts w:ascii="Calibri" w:hAnsi="Calibri" w:cs="Calibri"/>
-          <w:color w:val="000000"/>
-          <w:sz w:val="22"/>
-          <w:lang w:val="en-US"/>
-        </w:rPr>
-        <w:t>Harmless</w:t>
-      </w:r>
-      <w:r>
-        <w:rPr>
-          <w:rFonts w:ascii="Calibri" w:hAnsi="Calibri" w:cs="Calibri"/>
-          <w:color w:val="000000"/>
-          <w:sz w:val="22"/>
-        </w:rPr>
-        <w:t xml:space="preserve">, </w:t>
-      </w:r>
-      <w:r>
-        <w:rPr>
-          <w:rFonts w:ascii="Calibri" w:hAnsi="Calibri" w:cs="Calibri"/>
-          <w:color w:val="000000"/>
-          <w:sz w:val="22"/>
-          <w:lang w:val="en-US"/>
-        </w:rPr>
-        <w:t>Healer</w:t>
-      </w:r>
-      <w:r>
-        <w:rPr>
-          <w:rFonts w:ascii="Calibri" w:hAnsi="Calibri" w:cs="Calibri"/>
-          <w:color w:val="000000"/>
-          <w:sz w:val="22"/>
-        </w:rPr>
-        <w:t xml:space="preserve">, </w:t>
-      </w:r>
-      <w:r>
-        <w:rPr>
-          <w:rFonts w:ascii="Calibri" w:hAnsi="Calibri" w:cs="Calibri"/>
-          <w:color w:val="000000"/>
-          <w:sz w:val="22"/>
-          <w:lang w:val="en-US"/>
-        </w:rPr>
-        <w:t>Heave Ho!</w:t>
-      </w:r>
-      <w:r>
-        <w:rPr>
-          <w:rFonts w:ascii="Calibri" w:hAnsi="Calibri" w:cs="Calibri"/>
-          <w:color w:val="000000"/>
-          <w:sz w:val="22"/>
-        </w:rPr>
-        <w:t xml:space="preserve">, </w:t>
-      </w:r>
-      <w:r>
-        <w:rPr>
-          <w:rFonts w:ascii="Calibri" w:hAnsi="Calibri" w:cs="Calibri"/>
-          <w:color w:val="000000"/>
-          <w:sz w:val="22"/>
-          <w:lang w:val="en-US"/>
-        </w:rPr>
-        <w:t>Here and Now</w:t>
-      </w:r>
-      <w:r>
-        <w:rPr>
-          <w:rFonts w:ascii="Calibri" w:hAnsi="Calibri" w:cs="Calibri"/>
-          <w:color w:val="000000"/>
-          <w:sz w:val="22"/>
-        </w:rPr>
-        <w:t xml:space="preserve">, </w:t>
-      </w:r>
-      <w:r>
-        <w:rPr>
-          <w:rFonts w:ascii="Calibri" w:hAnsi="Calibri" w:cs="Calibri"/>
-          <w:color w:val="000000"/>
-          <w:sz w:val="22"/>
-          <w:lang w:val="en-US"/>
-        </w:rPr>
-        <w:t>Hit the Deck!</w:t>
-      </w:r>
-      <w:r>
-        <w:rPr>
-          <w:rFonts w:ascii="Calibri" w:hAnsi="Calibri" w:cs="Calibri"/>
-          <w:color w:val="000000"/>
-          <w:sz w:val="22"/>
-        </w:rPr>
-        <w:t xml:space="preserve">, </w:t>
-      </w:r>
-      <w:r>
-        <w:rPr>
-          <w:rFonts w:ascii="Calibri" w:hAnsi="Calibri" w:cs="Calibri"/>
-          <w:color w:val="000000"/>
-          <w:sz w:val="22"/>
-          <w:lang w:val="en-US"/>
-        </w:rPr>
-        <w:t>Hand to Hand Evade</w:t>
-      </w:r>
-      <w:r>
-        <w:rPr>
-          <w:rFonts w:ascii="Calibri" w:hAnsi="Calibri" w:cs="Calibri"/>
-          <w:color w:val="000000"/>
-          <w:sz w:val="22"/>
-        </w:rPr>
-        <w:t xml:space="preserve">, </w:t>
-      </w:r>
-      <w:r>
-        <w:rPr>
-          <w:rFonts w:ascii="Calibri" w:hAnsi="Calibri" w:cs="Calibri"/>
-          <w:color w:val="000000"/>
-          <w:sz w:val="22"/>
-          <w:lang w:val="en-US"/>
-        </w:rPr>
-        <w:t>Kama Sutra Master</w:t>
-      </w:r>
-      <w:r>
-        <w:rPr>
-          <w:rFonts w:ascii="Calibri" w:hAnsi="Calibri" w:cs="Calibri"/>
-          <w:color w:val="000000"/>
-          <w:sz w:val="22"/>
-        </w:rPr>
-        <w:t xml:space="preserve">, </w:t>
-      </w:r>
-      <w:r>
-        <w:rPr>
-          <w:rFonts w:ascii="Calibri" w:hAnsi="Calibri" w:cs="Calibri"/>
-          <w:color w:val="000000"/>
-          <w:sz w:val="22"/>
-          <w:lang w:val="en-US"/>
-        </w:rPr>
-        <w:t>Karma Beacon</w:t>
-      </w:r>
-      <w:r>
-        <w:rPr>
-          <w:rFonts w:ascii="Calibri" w:hAnsi="Calibri" w:cs="Calibri"/>
-          <w:color w:val="000000"/>
-          <w:sz w:val="22"/>
-        </w:rPr>
-        <w:t xml:space="preserve">, </w:t>
-      </w:r>
-      <w:r>
-        <w:rPr>
-          <w:rFonts w:ascii="Calibri" w:hAnsi="Calibri" w:cs="Calibri"/>
-          <w:color w:val="000000"/>
-          <w:sz w:val="22"/>
-          <w:lang w:val="en-US"/>
-        </w:rPr>
-        <w:t>Leader</w:t>
-      </w:r>
-      <w:r>
-        <w:rPr>
-          <w:rFonts w:ascii="Calibri" w:hAnsi="Calibri" w:cs="Calibri"/>
-          <w:color w:val="000000"/>
-          <w:sz w:val="22"/>
-        </w:rPr>
-        <w:t xml:space="preserve">, </w:t>
-      </w:r>
-      <w:r>
-        <w:rPr>
-          <w:rFonts w:ascii="Calibri" w:hAnsi="Calibri" w:cs="Calibri"/>
-          <w:color w:val="000000"/>
-          <w:sz w:val="22"/>
-          <w:lang w:val="en-US"/>
-        </w:rPr>
-        <w:t>Life Giver</w:t>
-      </w:r>
-      <w:r>
-        <w:rPr>
-          <w:rFonts w:ascii="Calibri" w:hAnsi="Calibri" w:cs="Calibri"/>
-          <w:color w:val="000000"/>
-          <w:sz w:val="22"/>
-        </w:rPr>
-        <w:t xml:space="preserve">, </w:t>
-      </w:r>
-      <w:r>
-        <w:rPr>
-          <w:rFonts w:ascii="Calibri" w:hAnsi="Calibri" w:cs="Calibri"/>
-          <w:color w:val="000000"/>
-          <w:sz w:val="22"/>
-          <w:lang w:val="en-US"/>
-        </w:rPr>
-        <w:t>Light Step</w:t>
-      </w:r>
-      <w:r>
-        <w:rPr>
-          <w:rFonts w:ascii="Calibri" w:hAnsi="Calibri" w:cs="Calibri"/>
-          <w:color w:val="000000"/>
-          <w:sz w:val="22"/>
-        </w:rPr>
-        <w:t xml:space="preserve">, </w:t>
-      </w:r>
-      <w:r>
-        <w:rPr>
-          <w:rFonts w:ascii="Calibri" w:hAnsi="Calibri" w:cs="Calibri"/>
-          <w:color w:val="000000"/>
-          <w:sz w:val="22"/>
-          <w:lang w:val="en-US"/>
-        </w:rPr>
-        <w:t>Living Anatomy</w:t>
-      </w:r>
-      <w:r>
-        <w:rPr>
-          <w:rFonts w:ascii="Calibri" w:hAnsi="Calibri" w:cs="Calibri"/>
-          <w:color w:val="000000"/>
-          <w:sz w:val="22"/>
-        </w:rPr>
-        <w:t xml:space="preserve">, </w:t>
-      </w:r>
-      <w:r>
-        <w:rPr>
-          <w:rFonts w:ascii="Calibri" w:hAnsi="Calibri" w:cs="Calibri"/>
-          <w:color w:val="000000"/>
-          <w:sz w:val="22"/>
-          <w:lang w:val="en-US"/>
-        </w:rPr>
-        <w:t>Loner</w:t>
-      </w:r>
-      <w:r>
-        <w:rPr>
-          <w:rFonts w:ascii="Calibri" w:hAnsi="Calibri" w:cs="Calibri"/>
-          <w:color w:val="000000"/>
-          <w:sz w:val="22"/>
-        </w:rPr>
-        <w:t xml:space="preserve">, </w:t>
-      </w:r>
-      <w:r>
-        <w:rPr>
-          <w:rFonts w:ascii="Calibri" w:hAnsi="Calibri" w:cs="Calibri"/>
-          <w:color w:val="000000"/>
-          <w:sz w:val="22"/>
-          <w:lang w:val="en-US"/>
-        </w:rPr>
-        <w:t>Master Thief</w:t>
-      </w:r>
-      <w:r>
-        <w:rPr>
-          <w:rFonts w:ascii="Calibri" w:hAnsi="Calibri" w:cs="Calibri"/>
-          <w:color w:val="000000"/>
-          <w:sz w:val="22"/>
-        </w:rPr>
-        <w:t xml:space="preserve">, </w:t>
-      </w:r>
-      <w:r>
-        <w:rPr>
-          <w:rFonts w:ascii="Calibri" w:hAnsi="Calibri" w:cs="Calibri"/>
-          <w:color w:val="000000"/>
-          <w:sz w:val="22"/>
-          <w:lang w:val="en-US"/>
-        </w:rPr>
-        <w:t>Master Trader</w:t>
-      </w:r>
-      <w:r>
-        <w:rPr>
-          <w:rFonts w:ascii="Calibri" w:hAnsi="Calibri" w:cs="Calibri"/>
-          <w:color w:val="000000"/>
-          <w:sz w:val="22"/>
-        </w:rPr>
-        <w:t xml:space="preserve">, </w:t>
-      </w:r>
-      <w:r>
-        <w:rPr>
-          <w:rFonts w:ascii="Calibri" w:hAnsi="Calibri" w:cs="Calibri"/>
-          <w:color w:val="000000"/>
-          <w:sz w:val="22"/>
-          <w:lang w:val="en-US"/>
-        </w:rPr>
-        <w:t>Medic</w:t>
-      </w:r>
-      <w:r>
-        <w:rPr>
-          <w:rFonts w:ascii="Calibri" w:hAnsi="Calibri" w:cs="Calibri"/>
-          <w:color w:val="000000"/>
-          <w:sz w:val="22"/>
-        </w:rPr>
-        <w:t xml:space="preserve">, </w:t>
-      </w:r>
-      <w:r>
-        <w:rPr>
-          <w:rFonts w:ascii="Calibri" w:hAnsi="Calibri" w:cs="Calibri"/>
-          <w:color w:val="000000"/>
-          <w:sz w:val="22"/>
-          <w:lang w:val="en-US"/>
-        </w:rPr>
-        <w:t>Mental Block</w:t>
-      </w:r>
-      <w:r>
-        <w:rPr>
-          <w:rFonts w:ascii="Calibri" w:hAnsi="Calibri" w:cs="Calibri"/>
-          <w:color w:val="000000"/>
-          <w:sz w:val="22"/>
-        </w:rPr>
-        <w:t xml:space="preserve">, </w:t>
-      </w:r>
-      <w:r>
-        <w:rPr>
-          <w:rFonts w:ascii="Calibri" w:hAnsi="Calibri" w:cs="Calibri"/>
-          <w:color w:val="000000"/>
-          <w:sz w:val="22"/>
-          <w:lang w:val="en-US"/>
-        </w:rPr>
-        <w:t>More Criticals</w:t>
-      </w:r>
-      <w:r>
-        <w:rPr>
-          <w:rFonts w:ascii="Calibri" w:hAnsi="Calibri" w:cs="Calibri"/>
-          <w:color w:val="000000"/>
-          <w:sz w:val="22"/>
-        </w:rPr>
-        <w:t xml:space="preserve">, </w:t>
-      </w:r>
-      <w:r>
-        <w:rPr>
-          <w:rFonts w:ascii="Calibri" w:hAnsi="Calibri" w:cs="Calibri"/>
-          <w:color w:val="000000"/>
-          <w:sz w:val="22"/>
-          <w:lang w:val="en-US"/>
-        </w:rPr>
-        <w:t>Mr. (or Ms.) Fixit</w:t>
-      </w:r>
-      <w:r>
-        <w:rPr>
-          <w:rFonts w:ascii="Calibri" w:hAnsi="Calibri" w:cs="Calibri"/>
-          <w:color w:val="000000"/>
-          <w:sz w:val="22"/>
-        </w:rPr>
-        <w:t xml:space="preserve">, </w:t>
-      </w:r>
-      <w:r>
-        <w:rPr>
-          <w:rFonts w:ascii="Calibri" w:hAnsi="Calibri" w:cs="Calibri"/>
-          <w:color w:val="000000"/>
-          <w:sz w:val="22"/>
-          <w:lang w:val="en-US"/>
-        </w:rPr>
-        <w:t xml:space="preserve">Mutate! </w:t>
-      </w:r>
-      <w:r>
-        <w:rPr>
-          <w:rFonts w:ascii="Calibri" w:hAnsi="Calibri" w:cs="Calibri"/>
-          <w:sz w:val="22"/>
-          <w:lang w:val="en-US"/>
-        </w:rPr>
-        <w:t>Mysterious Stranger,</w:t>
-      </w:r>
-      <w:r>
-        <w:rPr>
-          <w:rFonts w:ascii="Calibri" w:hAnsi="Calibri" w:cs="Calibri"/>
-          <w:sz w:val="22"/>
+          <w:szCs w:val="72"/>
+        </w:rPr>
+        <w:t>10mm Pistol</w:t>
+      </w:r>
+      <w:r>
+        <w:rPr>
+          <w:rStyle w:val="normaltextrun"/>
+          <w:rFonts w:asciiTheme="minorHAnsi" w:hAnsiTheme="minorHAnsi" w:cstheme="minorHAnsi"/>
+          <w:b/>
+          <w:szCs w:val="72"/>
+        </w:rPr>
+        <w:tab/>
+      </w:r>
+      <w:r>
+        <w:rPr>
+          <w:rStyle w:val="normaltextrun"/>
+          <w:rFonts w:asciiTheme="minorHAnsi" w:hAnsiTheme="minorHAnsi" w:cstheme="minorHAnsi"/>
+          <w:szCs w:val="72"/>
+        </w:rPr>
+        <w:t>Damage: 1d6</w:t>
+      </w:r>
+    </w:p>
+    <w:p>
+      <w:pPr>
+        <w:ind w:left="720" w:firstLine="720"/>
+        <w:rPr>
+          <w:rStyle w:val="normaltextrun"/>
+          <w:rFonts w:asciiTheme="minorHAnsi" w:hAnsiTheme="minorHAnsi" w:cstheme="minorHAnsi"/>
+          <w:szCs w:val="72"/>
+        </w:rPr>
+      </w:pPr>
+      <w:r>
+        <w:rPr>
+          <w:rStyle w:val="normaltextrun"/>
+          <w:rFonts w:asciiTheme="minorHAnsi" w:hAnsiTheme="minorHAnsi" w:cstheme="minorHAnsi"/>
+          <w:szCs w:val="72"/>
+        </w:rPr>
+        <w:t>Ammo: 10mm bullets (+6 damage)</w:t>
+      </w:r>
+    </w:p>
+    <w:p>
+      <w:pPr>
+        <w:ind w:left="720" w:firstLine="720"/>
+        <w:rPr>
+          <w:rStyle w:val="normaltextrun"/>
+          <w:rFonts w:asciiTheme="minorHAnsi" w:hAnsiTheme="minorHAnsi" w:cstheme="minorHAnsi"/>
+          <w:szCs w:val="72"/>
+        </w:rPr>
+      </w:pPr>
+      <w:r>
+        <w:rPr>
+          <w:rStyle w:val="normaltextrun"/>
+          <w:rFonts w:asciiTheme="minorHAnsi" w:hAnsiTheme="minorHAnsi" w:cstheme="minorHAnsi"/>
+          <w:szCs w:val="72"/>
+        </w:rPr>
+        <w:t>Magazine: 12</w:t>
+      </w:r>
+    </w:p>
+    <w:p>
+      <w:pPr>
+        <w:rPr>
+          <w:rStyle w:val="normaltextrun"/>
+          <w:rFonts w:asciiTheme="minorHAnsi" w:hAnsiTheme="minorHAnsi" w:cstheme="minorHAnsi"/>
+          <w:szCs w:val="72"/>
+        </w:rPr>
+      </w:pPr>
+      <w:r>
+        <w:rPr>
+          <w:rStyle w:val="normaltextrun"/>
+          <w:rFonts w:asciiTheme="minorHAnsi" w:hAnsiTheme="minorHAnsi" w:cstheme="minorHAnsi"/>
+          <w:b/>
+          <w:szCs w:val="72"/>
+        </w:rPr>
+        <w:t>Hunting Rifle</w:t>
+      </w:r>
+      <w:r>
+        <w:rPr>
+          <w:rStyle w:val="normaltextrun"/>
+          <w:rFonts w:asciiTheme="minorHAnsi" w:hAnsiTheme="minorHAnsi" w:cstheme="minorHAnsi"/>
+          <w:b/>
+          <w:szCs w:val="72"/>
+        </w:rPr>
+        <w:tab/>
+      </w:r>
+      <w:r>
+        <w:rPr>
+          <w:rStyle w:val="normaltextrun"/>
+          <w:rFonts w:asciiTheme="minorHAnsi" w:hAnsiTheme="minorHAnsi" w:cstheme="minorHAnsi"/>
+          <w:szCs w:val="72"/>
+        </w:rPr>
+        <w:t>Damage: 1d</w:t>
+      </w:r>
+      <w:r>
+        <w:rPr>
+          <w:rStyle w:val="normaltextrun"/>
+          <w:rFonts w:asciiTheme="minorHAnsi" w:hAnsiTheme="minorHAnsi" w:cstheme="minorHAnsi"/>
+          <w:szCs w:val="72"/>
+        </w:rPr>
+        <w:t>10</w:t>
+      </w:r>
+    </w:p>
+    <w:p>
+      <w:pPr>
+        <w:ind w:left="720" w:firstLine="720"/>
+        <w:rPr>
+          <w:rStyle w:val="normaltextrun"/>
+          <w:rFonts w:asciiTheme="minorHAnsi" w:hAnsiTheme="minorHAnsi" w:cstheme="minorHAnsi"/>
+          <w:szCs w:val="72"/>
+        </w:rPr>
+      </w:pPr>
+      <w:r>
+        <w:rPr>
+          <w:rStyle w:val="normaltextrun"/>
+          <w:rFonts w:asciiTheme="minorHAnsi" w:hAnsiTheme="minorHAnsi" w:cstheme="minorHAnsi"/>
+          <w:szCs w:val="72"/>
+        </w:rPr>
+        <w:t>Ammo: .22</w:t>
+      </w:r>
+      <w:r>
+        <w:rPr>
+          <w:rStyle w:val="normaltextrun"/>
+          <w:rFonts w:asciiTheme="minorHAnsi" w:hAnsiTheme="minorHAnsi" w:cstheme="minorHAnsi"/>
+          <w:szCs w:val="72"/>
+        </w:rPr>
+        <w:t>mm bullets (+</w:t>
+      </w:r>
+      <w:r>
+        <w:rPr>
+          <w:rStyle w:val="normaltextrun"/>
+          <w:rFonts w:asciiTheme="minorHAnsi" w:hAnsiTheme="minorHAnsi" w:cstheme="minorHAnsi"/>
+          <w:szCs w:val="72"/>
+        </w:rPr>
+        <w:t>4</w:t>
+      </w:r>
+      <w:r>
+        <w:rPr>
+          <w:rStyle w:val="normaltextrun"/>
+          <w:rFonts w:asciiTheme="minorHAnsi" w:hAnsiTheme="minorHAnsi" w:cstheme="minorHAnsi"/>
+          <w:szCs w:val="72"/>
+        </w:rPr>
+        <w:t xml:space="preserve"> damage)</w:t>
+      </w:r>
+    </w:p>
+    <w:p>
+      <w:pPr>
+        <w:ind w:left="720" w:firstLine="720"/>
+        <w:rPr>
+          <w:rStyle w:val="normaltextrun"/>
+          <w:rFonts w:asciiTheme="minorHAnsi" w:hAnsiTheme="minorHAnsi" w:cstheme="minorHAnsi"/>
+          <w:szCs w:val="72"/>
+        </w:rPr>
+      </w:pPr>
+      <w:r>
+        <w:rPr>
+          <w:rStyle w:val="normaltextrun"/>
+          <w:rFonts w:asciiTheme="minorHAnsi" w:hAnsiTheme="minorHAnsi" w:cstheme="minorHAnsi"/>
+          <w:szCs w:val="72"/>
+        </w:rPr>
+        <w:t>Magazine: 12</w:t>
+      </w:r>
+    </w:p>
+    <w:p>
+      <w:pPr>
+        <w:rPr>
+          <w:rStyle w:val="normaltextrun"/>
+          <w:rFonts w:asciiTheme="minorHAnsi" w:hAnsiTheme="minorHAnsi" w:cstheme="minorHAnsi"/>
+          <w:szCs w:val="72"/>
+        </w:rPr>
+      </w:pPr>
+      <w:r>
+        <w:rPr>
+          <w:rStyle w:val="normaltextrun"/>
+          <w:rFonts w:asciiTheme="minorHAnsi" w:hAnsiTheme="minorHAnsi" w:cstheme="minorHAnsi"/>
+          <w:b/>
+          <w:szCs w:val="72"/>
+        </w:rPr>
+        <w:t>Knife</w:t>
+      </w:r>
+      <w:r>
+        <w:rPr>
+          <w:rStyle w:val="normaltextrun"/>
+          <w:rFonts w:asciiTheme="minorHAnsi" w:hAnsiTheme="minorHAnsi" w:cstheme="minorHAnsi"/>
+          <w:b/>
+          <w:szCs w:val="72"/>
+        </w:rPr>
+        <w:tab/>
+      </w:r>
+      <w:r>
+        <w:rPr>
+          <w:rStyle w:val="normaltextrun"/>
+          <w:rFonts w:asciiTheme="minorHAnsi" w:hAnsiTheme="minorHAnsi" w:cstheme="minorHAnsi"/>
+          <w:szCs w:val="72"/>
+        </w:rPr>
+        <w:t>Damage: 1d6 + MD</w:t>
+      </w:r>
+    </w:p>
+    <w:p>
+      <w:pPr>
+        <w:rPr>
+          <w:rStyle w:val="normaltextrun"/>
+          <w:rFonts w:asciiTheme="minorHAnsi" w:hAnsiTheme="minorHAnsi" w:cstheme="minorHAnsi"/>
+          <w:szCs w:val="72"/>
+        </w:rPr>
+      </w:pPr>
+    </w:p>
+    <w:p>
+      <w:pPr>
+        <w:rPr>
+          <w:rStyle w:val="normaltextrun"/>
+          <w:rFonts w:asciiTheme="minorHAnsi" w:hAnsiTheme="minorHAnsi" w:cstheme="minorHAnsi"/>
+          <w:b/>
+          <w:szCs w:val="72"/>
+        </w:rPr>
+      </w:pPr>
+      <w:r>
+        <w:rPr>
+          <w:rStyle w:val="normaltextrun"/>
+          <w:rFonts w:asciiTheme="minorHAnsi" w:hAnsiTheme="minorHAnsi" w:cstheme="minorHAnsi"/>
+          <w:szCs w:val="72"/>
+        </w:rPr>
+        <w:tab/>
+      </w:r>
+      <w:r>
+        <w:rPr>
+          <w:rStyle w:val="normaltextrun"/>
+          <w:rFonts w:asciiTheme="minorHAnsi" w:hAnsiTheme="minorHAnsi" w:cstheme="minorHAnsi"/>
+          <w:szCs w:val="72"/>
+        </w:rPr>
+        <w:tab/>
+      </w:r>
+      <w:r>
+        <w:rPr>
+          <w:rStyle w:val="normaltextrun"/>
+          <w:rFonts w:asciiTheme="minorHAnsi" w:hAnsiTheme="minorHAnsi" w:cstheme="minorHAnsi"/>
+          <w:b/>
+          <w:szCs w:val="72"/>
+        </w:rPr>
+        <w:br w:type="page"/>
+      </w:r>
+    </w:p>
+    <w:p>
+      <w:pPr>
+        <w:jc w:val="center"/>
+        <w:rPr>
+          <w:rStyle w:val="normaltextrun"/>
+          <w:rFonts w:ascii="Overseer" w:hAnsi="Overseer" w:cstheme="minorHAnsi"/>
+          <w:b/>
+          <w:sz w:val="56"/>
+          <w:szCs w:val="56"/>
+        </w:rPr>
+      </w:pPr>
+      <w:r>
+        <w:rPr>
+          <w:rStyle w:val="normaltextrun"/>
+          <w:rFonts w:ascii="Overseer" w:hAnsi="Overseer" w:cstheme="minorHAnsi"/>
+          <w:sz w:val="56"/>
+          <w:szCs w:val="56"/>
+        </w:rPr>
+        <w:lastRenderedPageBreak/>
+        <w:t>Armour</w:t>
+      </w:r>
+    </w:p>
+    <w:p>
+      <w:pPr>
+        <w:rPr>
+          <w:rStyle w:val="normaltextrun"/>
+          <w:rFonts w:asciiTheme="minorHAnsi" w:hAnsiTheme="minorHAnsi" w:cstheme="minorHAnsi"/>
+          <w:szCs w:val="72"/>
+        </w:rPr>
+      </w:pPr>
+      <w:r>
+        <w:rPr>
+          <w:rStyle w:val="normaltextrun"/>
+          <w:rFonts w:asciiTheme="minorHAnsi" w:hAnsiTheme="minorHAnsi" w:cstheme="minorHAnsi"/>
+          <w:b/>
+          <w:szCs w:val="72"/>
+        </w:rPr>
+        <w:t>Raider Armour</w:t>
+      </w:r>
+      <w:r>
+        <w:rPr>
+          <w:rStyle w:val="normaltextrun"/>
+          <w:rFonts w:asciiTheme="minorHAnsi" w:hAnsiTheme="minorHAnsi" w:cstheme="minorHAnsi"/>
+          <w:szCs w:val="72"/>
+        </w:rPr>
+        <w:tab/>
+        <w:t xml:space="preserve">Weight: 10lbs </w:t>
+      </w:r>
+    </w:p>
+    <w:p>
+      <w:pPr>
+        <w:ind w:left="720" w:firstLine="720"/>
+        <w:rPr>
+          <w:rStyle w:val="normaltextrun"/>
+          <w:rFonts w:asciiTheme="minorHAnsi" w:hAnsiTheme="minorHAnsi" w:cstheme="minorHAnsi"/>
+          <w:szCs w:val="72"/>
+        </w:rPr>
+      </w:pPr>
+      <w:r>
+        <w:rPr>
+          <w:rStyle w:val="normaltextrun"/>
+          <w:rFonts w:asciiTheme="minorHAnsi" w:hAnsiTheme="minorHAnsi" w:cstheme="minorHAnsi"/>
+          <w:szCs w:val="72"/>
+        </w:rPr>
+        <w:t>AC: 8</w:t>
+      </w:r>
+    </w:p>
+    <w:p>
+      <w:pPr>
+        <w:rPr>
+          <w:rStyle w:val="normaltextrun"/>
+          <w:rFonts w:asciiTheme="minorHAnsi" w:hAnsiTheme="minorHAnsi" w:cstheme="minorHAnsi"/>
+          <w:szCs w:val="72"/>
+        </w:rPr>
+      </w:pPr>
+      <w:r>
+        <w:rPr>
+          <w:rStyle w:val="normaltextrun"/>
+          <w:rFonts w:asciiTheme="minorHAnsi" w:hAnsiTheme="minorHAnsi" w:cstheme="minorHAnsi"/>
+          <w:b/>
+          <w:szCs w:val="72"/>
+        </w:rPr>
+        <w:t>Improved Raider Armour</w:t>
+      </w:r>
+      <w:r>
+        <w:rPr>
+          <w:rStyle w:val="normaltextrun"/>
+          <w:rFonts w:asciiTheme="minorHAnsi" w:hAnsiTheme="minorHAnsi" w:cstheme="minorHAnsi"/>
+          <w:szCs w:val="72"/>
+        </w:rPr>
+        <w:tab/>
+        <w:t>Weight: 15lbs</w:t>
+      </w:r>
+    </w:p>
+    <w:p>
+      <w:pPr>
+        <w:rPr>
+          <w:rStyle w:val="normaltextrun"/>
+          <w:rFonts w:asciiTheme="minorHAnsi" w:hAnsiTheme="minorHAnsi" w:cstheme="minorHAnsi"/>
+          <w:szCs w:val="72"/>
+        </w:rPr>
+      </w:pPr>
+      <w:r>
+        <w:rPr>
+          <w:rStyle w:val="normaltextrun"/>
+          <w:rFonts w:asciiTheme="minorHAnsi" w:hAnsiTheme="minorHAnsi" w:cstheme="minorHAnsi"/>
+          <w:szCs w:val="72"/>
+        </w:rPr>
+        <w:tab/>
+      </w:r>
+      <w:r>
+        <w:rPr>
+          <w:rStyle w:val="normaltextrun"/>
+          <w:rFonts w:asciiTheme="minorHAnsi" w:hAnsiTheme="minorHAnsi" w:cstheme="minorHAnsi"/>
+          <w:szCs w:val="72"/>
+        </w:rPr>
+        <w:tab/>
+      </w:r>
+      <w:r>
+        <w:rPr>
+          <w:rStyle w:val="normaltextrun"/>
+          <w:rFonts w:asciiTheme="minorHAnsi" w:hAnsiTheme="minorHAnsi" w:cstheme="minorHAnsi"/>
+          <w:szCs w:val="72"/>
+        </w:rPr>
+        <w:tab/>
+      </w:r>
+      <w:r>
+        <w:rPr>
+          <w:rStyle w:val="normaltextrun"/>
+          <w:rFonts w:asciiTheme="minorHAnsi" w:hAnsiTheme="minorHAnsi" w:cstheme="minorHAnsi"/>
+          <w:szCs w:val="72"/>
+        </w:rPr>
+        <w:tab/>
+        <w:t xml:space="preserve">AC: 12  </w:t>
+      </w:r>
+      <w:r>
+        <w:rPr>
+          <w:rStyle w:val="normaltextrun"/>
+          <w:rFonts w:asciiTheme="minorHAnsi" w:hAnsiTheme="minorHAnsi" w:cstheme="minorHAnsi"/>
+          <w:szCs w:val="72"/>
+        </w:rPr>
+        <w:br w:type="page"/>
+      </w:r>
+    </w:p>
+    <w:p>
+      <w:pPr>
+        <w:jc w:val="center"/>
+        <w:rPr>
+          <w:rStyle w:val="normaltextrun"/>
+          <w:rFonts w:asciiTheme="minorHAnsi" w:hAnsiTheme="minorHAnsi" w:cstheme="minorHAnsi"/>
+          <w:b/>
+          <w:szCs w:val="72"/>
+        </w:rPr>
+      </w:pPr>
+      <w:r>
+        <w:rPr>
+          <w:rStyle w:val="normaltextrun"/>
+          <w:rFonts w:ascii="Overseer" w:hAnsi="Overseer" w:cstheme="minorHAnsi"/>
+          <w:sz w:val="56"/>
+          <w:szCs w:val="56"/>
+        </w:rPr>
+        <w:lastRenderedPageBreak/>
+        <w:t>Chems</w:t>
+      </w:r>
+    </w:p>
+    <w:p>
+      <w:pPr>
+        <w:rPr>
+          <w:rStyle w:val="normaltextrun"/>
+          <w:rFonts w:asciiTheme="minorHAnsi" w:hAnsiTheme="minorHAnsi" w:cstheme="minorHAnsi"/>
+          <w:szCs w:val="72"/>
+        </w:rPr>
+      </w:pPr>
+      <w:r>
+        <w:rPr>
+          <w:rStyle w:val="normaltextrun"/>
+          <w:rFonts w:asciiTheme="minorHAnsi" w:hAnsiTheme="minorHAnsi" w:cstheme="minorHAnsi"/>
+          <w:b/>
+          <w:szCs w:val="72"/>
+        </w:rPr>
+        <w:t>Jet</w:t>
+      </w:r>
+      <w:r>
+        <w:rPr>
+          <w:rStyle w:val="normaltextrun"/>
+          <w:rFonts w:asciiTheme="minorHAnsi" w:hAnsiTheme="minorHAnsi" w:cstheme="minorHAnsi"/>
+          <w:b/>
+          <w:szCs w:val="72"/>
+        </w:rPr>
+        <w:tab/>
+      </w:r>
+      <w:r>
+        <w:rPr>
+          <w:rStyle w:val="normaltextrun"/>
+          <w:rFonts w:asciiTheme="minorHAnsi" w:hAnsiTheme="minorHAnsi" w:cstheme="minorHAnsi"/>
+          <w:b/>
+          <w:szCs w:val="72"/>
+        </w:rPr>
+        <w:tab/>
+      </w:r>
+      <w:r>
+        <w:rPr>
+          <w:rStyle w:val="normaltextrun"/>
+          <w:rFonts w:asciiTheme="minorHAnsi" w:hAnsiTheme="minorHAnsi" w:cstheme="minorHAnsi"/>
+          <w:szCs w:val="72"/>
+        </w:rPr>
+        <w:t>Effect</w:t>
+      </w:r>
+      <w:r>
+        <w:rPr>
+          <w:rStyle w:val="normaltextrun"/>
+          <w:rFonts w:asciiTheme="minorHAnsi" w:hAnsiTheme="minorHAnsi" w:cstheme="minorHAnsi"/>
+          <w:szCs w:val="72"/>
+        </w:rPr>
+        <w:t>:</w:t>
+      </w:r>
+      <w:r>
+        <w:rPr>
+          <w:rStyle w:val="normaltextrun"/>
+          <w:rFonts w:asciiTheme="minorHAnsi" w:hAnsiTheme="minorHAnsi" w:cstheme="minorHAnsi"/>
+          <w:szCs w:val="72"/>
         </w:rPr>
         <w:t xml:space="preserve"> </w:t>
       </w:r>
       <w:r>
         <w:rPr>
-          <w:rFonts w:ascii="Calibri" w:hAnsi="Calibri" w:cs="Calibri"/>
-          <w:sz w:val="22"/>
-          <w:lang w:val="en-US"/>
-        </w:rPr>
-        <w:t>Negotiator,</w:t>
-      </w:r>
-      <w:r>
-        <w:rPr>
-          <w:rFonts w:ascii="Calibri" w:hAnsi="Calibri" w:cs="Calibri"/>
-          <w:sz w:val="22"/>
-        </w:rPr>
-        <w:t xml:space="preserve"> </w:t>
-      </w:r>
-      <w:r>
-        <w:rPr>
-          <w:rFonts w:ascii="Calibri" w:hAnsi="Calibri" w:cs="Calibri"/>
-          <w:sz w:val="22"/>
-          <w:lang w:val="en-US"/>
-        </w:rPr>
-        <w:t>Night Vision,</w:t>
-      </w:r>
-      <w:r>
-        <w:rPr>
-          <w:rFonts w:ascii="Calibri" w:hAnsi="Calibri" w:cs="Calibri"/>
-          <w:sz w:val="22"/>
-        </w:rPr>
-        <w:t xml:space="preserve"> </w:t>
-      </w:r>
-      <w:r>
-        <w:rPr>
-          <w:rFonts w:ascii="Calibri" w:hAnsi="Calibri" w:cs="Calibri"/>
-          <w:sz w:val="22"/>
-          <w:lang w:val="en-US"/>
-        </w:rPr>
-        <w:t>Pack Rat,</w:t>
-      </w:r>
-      <w:r>
-        <w:rPr>
-          <w:rFonts w:ascii="Calibri" w:hAnsi="Calibri" w:cs="Calibri"/>
-          <w:sz w:val="22"/>
-        </w:rPr>
-        <w:t xml:space="preserve"> </w:t>
-      </w:r>
-      <w:r>
-        <w:rPr>
-          <w:rFonts w:ascii="Calibri" w:hAnsi="Calibri" w:cs="Calibri"/>
-          <w:sz w:val="22"/>
-          <w:lang w:val="en-US"/>
-        </w:rPr>
-        <w:t>Pathfinder,</w:t>
-      </w:r>
-      <w:r>
-        <w:rPr>
-          <w:rFonts w:ascii="Calibri" w:hAnsi="Calibri" w:cs="Calibri"/>
-          <w:sz w:val="22"/>
-        </w:rPr>
-        <w:t xml:space="preserve"> </w:t>
-      </w:r>
-      <w:r>
-        <w:rPr>
-          <w:rFonts w:ascii="Calibri" w:hAnsi="Calibri" w:cs="Calibri"/>
-          <w:sz w:val="22"/>
-          <w:lang w:val="en-US"/>
-        </w:rPr>
-        <w:t>Pickpocket,</w:t>
-      </w:r>
-      <w:r>
-        <w:rPr>
-          <w:rFonts w:ascii="Calibri" w:hAnsi="Calibri" w:cs="Calibri"/>
-          <w:sz w:val="22"/>
-        </w:rPr>
-        <w:t xml:space="preserve"> </w:t>
-      </w:r>
-      <w:r>
-        <w:rPr>
-          <w:rFonts w:ascii="Calibri" w:hAnsi="Calibri" w:cs="Calibri"/>
-          <w:sz w:val="22"/>
-          <w:lang w:val="en-US"/>
-        </w:rPr>
-        <w:t>Presence,</w:t>
-      </w:r>
-      <w:r>
-        <w:rPr>
-          <w:rFonts w:ascii="Calibri" w:hAnsi="Calibri" w:cs="Calibri"/>
-          <w:sz w:val="22"/>
-        </w:rPr>
-        <w:t xml:space="preserve"> </w:t>
-      </w:r>
-      <w:r>
-        <w:rPr>
-          <w:rFonts w:ascii="Calibri" w:hAnsi="Calibri" w:cs="Calibri"/>
-          <w:sz w:val="22"/>
-          <w:lang w:val="en-US"/>
-        </w:rPr>
-        <w:t>Psychotic,</w:t>
-      </w:r>
-      <w:r>
-        <w:rPr>
-          <w:rFonts w:ascii="Calibri" w:hAnsi="Calibri" w:cs="Calibri"/>
-          <w:sz w:val="22"/>
-        </w:rPr>
-        <w:t xml:space="preserve"> </w:t>
-      </w:r>
-      <w:r>
-        <w:rPr>
-          <w:rFonts w:ascii="Calibri" w:hAnsi="Calibri" w:cs="Calibri"/>
-          <w:sz w:val="22"/>
-          <w:lang w:val="en-US"/>
-        </w:rPr>
-        <w:t>Pyromaniac,</w:t>
-      </w:r>
-      <w:r>
-        <w:rPr>
-          <w:rFonts w:ascii="Calibri" w:hAnsi="Calibri" w:cs="Calibri"/>
-          <w:sz w:val="22"/>
-        </w:rPr>
-        <w:t xml:space="preserve"> </w:t>
-      </w:r>
-      <w:r>
-        <w:rPr>
-          <w:rFonts w:ascii="Calibri" w:hAnsi="Calibri" w:cs="Calibri"/>
-          <w:sz w:val="22"/>
-          <w:lang w:val="en-US"/>
-        </w:rPr>
-        <w:t>Quick Pockets,</w:t>
-      </w:r>
-      <w:r>
-        <w:rPr>
-          <w:rFonts w:ascii="Calibri" w:hAnsi="Calibri" w:cs="Calibri"/>
-          <w:sz w:val="22"/>
-        </w:rPr>
-        <w:t xml:space="preserve"> </w:t>
-      </w:r>
-      <w:r>
-        <w:rPr>
-          <w:rFonts w:ascii="Calibri" w:hAnsi="Calibri" w:cs="Calibri"/>
-          <w:sz w:val="22"/>
-          <w:lang w:val="en-US"/>
-        </w:rPr>
-        <w:t>Quick Recovery,</w:t>
-      </w:r>
-      <w:r>
-        <w:rPr>
-          <w:rFonts w:ascii="Calibri" w:hAnsi="Calibri" w:cs="Calibri"/>
-          <w:sz w:val="22"/>
-        </w:rPr>
-        <w:t xml:space="preserve"> </w:t>
-      </w:r>
-      <w:r>
-        <w:rPr>
-          <w:rFonts w:ascii="Calibri" w:hAnsi="Calibri" w:cs="Calibri"/>
-          <w:sz w:val="22"/>
-          <w:lang w:val="en-US"/>
-        </w:rPr>
-        <w:t>Rad Child,</w:t>
-      </w:r>
-      <w:r>
-        <w:rPr>
-          <w:rFonts w:ascii="Calibri" w:hAnsi="Calibri" w:cs="Calibri"/>
-          <w:sz w:val="22"/>
-        </w:rPr>
-        <w:t xml:space="preserve"> </w:t>
-      </w:r>
-      <w:r>
-        <w:rPr>
-          <w:rFonts w:ascii="Calibri" w:hAnsi="Calibri" w:cs="Calibri"/>
-          <w:sz w:val="22"/>
-          <w:lang w:val="en-US"/>
-        </w:rPr>
-        <w:t>Rad Resistance,</w:t>
-      </w:r>
-      <w:r>
-        <w:rPr>
-          <w:rFonts w:ascii="Calibri" w:hAnsi="Calibri" w:cs="Calibri"/>
-          <w:sz w:val="22"/>
-        </w:rPr>
-        <w:t xml:space="preserve"> </w:t>
-      </w:r>
-      <w:r>
-        <w:rPr>
-          <w:rFonts w:ascii="Calibri" w:hAnsi="Calibri" w:cs="Calibri"/>
-          <w:sz w:val="22"/>
-          <w:lang w:val="en-US"/>
-        </w:rPr>
-        <w:t>Ranger,</w:t>
-      </w:r>
-      <w:r>
-        <w:rPr>
-          <w:rFonts w:ascii="Calibri" w:hAnsi="Calibri" w:cs="Calibri"/>
-          <w:sz w:val="22"/>
-        </w:rPr>
-        <w:t xml:space="preserve"> </w:t>
-      </w:r>
-      <w:r>
-        <w:rPr>
-          <w:rFonts w:ascii="Calibri" w:hAnsi="Calibri" w:cs="Calibri"/>
-          <w:sz w:val="22"/>
-          <w:lang w:val="en-US"/>
-        </w:rPr>
-        <w:t>Salesman,</w:t>
-      </w:r>
-      <w:r>
-        <w:rPr>
-          <w:rFonts w:ascii="Calibri" w:hAnsi="Calibri" w:cs="Calibri"/>
-          <w:sz w:val="22"/>
-        </w:rPr>
-        <w:t xml:space="preserve"> </w:t>
-      </w:r>
-      <w:r>
-        <w:rPr>
-          <w:rFonts w:ascii="Calibri" w:hAnsi="Calibri" w:cs="Calibri"/>
-          <w:sz w:val="22"/>
-          <w:lang w:val="en-US"/>
-        </w:rPr>
-        <w:t>Scout,</w:t>
-      </w:r>
-      <w:r>
-        <w:rPr>
-          <w:rFonts w:ascii="Calibri" w:hAnsi="Calibri" w:cs="Calibri"/>
-          <w:sz w:val="22"/>
-        </w:rPr>
-        <w:t xml:space="preserve"> </w:t>
-      </w:r>
-      <w:r>
-        <w:rPr>
-          <w:rFonts w:ascii="Calibri" w:hAnsi="Calibri" w:cs="Calibri"/>
-          <w:sz w:val="22"/>
-          <w:lang w:val="en-US"/>
-        </w:rPr>
-        <w:t>Scrounger,</w:t>
-      </w:r>
-      <w:r>
-        <w:rPr>
-          <w:rFonts w:ascii="Calibri" w:hAnsi="Calibri" w:cs="Calibri"/>
-          <w:sz w:val="22"/>
-        </w:rPr>
-        <w:t xml:space="preserve"> </w:t>
-      </w:r>
-      <w:r>
-        <w:rPr>
-          <w:rFonts w:ascii="Calibri" w:hAnsi="Calibri" w:cs="Calibri"/>
-          <w:sz w:val="22"/>
-          <w:lang w:val="en-US"/>
-        </w:rPr>
-        <w:t>Sharpshooter,</w:t>
-      </w:r>
-      <w:r>
-        <w:rPr>
-          <w:rFonts w:ascii="Calibri" w:hAnsi="Calibri" w:cs="Calibri"/>
-          <w:sz w:val="22"/>
-        </w:rPr>
-        <w:t xml:space="preserve"> </w:t>
-      </w:r>
-      <w:r>
-        <w:rPr>
-          <w:rFonts w:ascii="Calibri" w:hAnsi="Calibri" w:cs="Calibri"/>
-          <w:sz w:val="22"/>
-          <w:lang w:val="en-US"/>
-        </w:rPr>
-        <w:t>Silent Death,</w:t>
-      </w:r>
-      <w:r>
-        <w:rPr>
-          <w:rFonts w:ascii="Calibri" w:hAnsi="Calibri" w:cs="Calibri"/>
-          <w:sz w:val="22"/>
-        </w:rPr>
-        <w:t xml:space="preserve"> </w:t>
-      </w:r>
-      <w:r>
-        <w:rPr>
-          <w:rFonts w:ascii="Calibri" w:hAnsi="Calibri" w:cs="Calibri"/>
-          <w:sz w:val="22"/>
-          <w:lang w:val="en-US"/>
-        </w:rPr>
-        <w:t>Silent Running,</w:t>
-      </w:r>
-      <w:r>
-        <w:rPr>
-          <w:rFonts w:ascii="Calibri" w:hAnsi="Calibri" w:cs="Calibri"/>
-          <w:sz w:val="22"/>
-        </w:rPr>
-        <w:t xml:space="preserve"> </w:t>
-      </w:r>
-      <w:r>
-        <w:rPr>
-          <w:rFonts w:ascii="Calibri" w:hAnsi="Calibri" w:cs="Calibri"/>
-          <w:sz w:val="22"/>
-          <w:lang w:val="en-US"/>
-        </w:rPr>
-        <w:t>Slayer,</w:t>
-      </w:r>
-      <w:r>
-        <w:rPr>
-          <w:rFonts w:ascii="Calibri" w:hAnsi="Calibri" w:cs="Calibri"/>
-          <w:sz w:val="22"/>
-        </w:rPr>
-        <w:t xml:space="preserve"> </w:t>
-      </w:r>
-      <w:r>
-        <w:rPr>
-          <w:rFonts w:ascii="Calibri" w:hAnsi="Calibri" w:cs="Calibri"/>
-          <w:sz w:val="22"/>
-          <w:lang w:val="en-US"/>
-        </w:rPr>
-        <w:t>Smooth Talker,</w:t>
-      </w:r>
-      <w:r>
-        <w:rPr>
-          <w:rFonts w:ascii="Calibri" w:hAnsi="Calibri" w:cs="Calibri"/>
-          <w:sz w:val="22"/>
-        </w:rPr>
-        <w:t xml:space="preserve"> </w:t>
-      </w:r>
-      <w:r>
-        <w:rPr>
-          <w:rFonts w:ascii="Calibri" w:hAnsi="Calibri" w:cs="Calibri"/>
-          <w:sz w:val="22"/>
-          <w:lang w:val="en-US"/>
-        </w:rPr>
-        <w:t>Snake-Eater,</w:t>
-      </w:r>
-      <w:r>
-        <w:rPr>
-          <w:rFonts w:ascii="Calibri" w:hAnsi="Calibri" w:cs="Calibri"/>
-          <w:sz w:val="22"/>
-        </w:rPr>
-        <w:t xml:space="preserve"> </w:t>
-      </w:r>
-      <w:r>
-        <w:rPr>
-          <w:rFonts w:ascii="Calibri" w:hAnsi="Calibri" w:cs="Calibri"/>
-          <w:sz w:val="22"/>
-          <w:lang w:val="en-US"/>
-        </w:rPr>
-        <w:t>Sniper,</w:t>
-      </w:r>
-      <w:r>
-        <w:rPr>
-          <w:rFonts w:ascii="Calibri" w:hAnsi="Calibri" w:cs="Calibri"/>
-          <w:sz w:val="22"/>
-        </w:rPr>
-        <w:t xml:space="preserve"> </w:t>
-      </w:r>
-      <w:r>
-        <w:rPr>
-          <w:rFonts w:ascii="Calibri" w:hAnsi="Calibri" w:cs="Calibri"/>
-          <w:sz w:val="22"/>
-          <w:lang w:val="en-US"/>
-        </w:rPr>
-        <w:t>Speaker,</w:t>
-      </w:r>
-      <w:r>
-        <w:rPr>
-          <w:rFonts w:ascii="Calibri" w:hAnsi="Calibri" w:cs="Calibri"/>
-          <w:sz w:val="22"/>
-        </w:rPr>
-        <w:t xml:space="preserve"> </w:t>
-      </w:r>
-      <w:r>
-        <w:rPr>
-          <w:rFonts w:ascii="Calibri" w:hAnsi="Calibri" w:cs="Calibri"/>
-          <w:sz w:val="22"/>
-          <w:lang w:val="en-US"/>
-        </w:rPr>
-        <w:t>Stat!</w:t>
-      </w:r>
-      <w:r>
-        <w:rPr>
-          <w:rFonts w:ascii="Calibri" w:hAnsi="Calibri" w:cs="Calibri"/>
-          <w:sz w:val="22"/>
-        </w:rPr>
-        <w:t xml:space="preserve"> </w:t>
-      </w:r>
-      <w:r>
-        <w:rPr>
-          <w:rFonts w:ascii="Calibri" w:hAnsi="Calibri" w:cs="Calibri"/>
-          <w:sz w:val="22"/>
-          <w:lang w:val="en-US"/>
-        </w:rPr>
-        <w:t>Steady Arm,</w:t>
-      </w:r>
-      <w:r>
-        <w:rPr>
-          <w:rFonts w:ascii="Calibri" w:hAnsi="Calibri" w:cs="Calibri"/>
-          <w:sz w:val="22"/>
-        </w:rPr>
-        <w:t xml:space="preserve"> </w:t>
-      </w:r>
-      <w:r>
-        <w:rPr>
-          <w:rFonts w:ascii="Calibri" w:hAnsi="Calibri" w:cs="Calibri"/>
-          <w:sz w:val="22"/>
-          <w:lang w:val="en-US"/>
-        </w:rPr>
-        <w:t>Stonewall,</w:t>
-      </w:r>
-      <w:r>
-        <w:rPr>
-          <w:rFonts w:ascii="Calibri" w:hAnsi="Calibri" w:cs="Calibri"/>
-          <w:sz w:val="22"/>
-        </w:rPr>
-        <w:t xml:space="preserve"> </w:t>
-      </w:r>
-      <w:r>
-        <w:rPr>
-          <w:rFonts w:ascii="Calibri" w:hAnsi="Calibri" w:cs="Calibri"/>
-          <w:sz w:val="22"/>
-          <w:lang w:val="en-US"/>
-        </w:rPr>
-        <w:t>Strong Back,</w:t>
-      </w:r>
-      <w:r>
-        <w:rPr>
-          <w:rFonts w:ascii="Calibri" w:hAnsi="Calibri" w:cs="Calibri"/>
-          <w:sz w:val="22"/>
-        </w:rPr>
-        <w:t xml:space="preserve"> </w:t>
-      </w:r>
-      <w:r>
-        <w:rPr>
-          <w:rFonts w:ascii="Calibri" w:hAnsi="Calibri" w:cs="Calibri"/>
-          <w:sz w:val="22"/>
-          <w:lang w:val="en-US"/>
-        </w:rPr>
-        <w:t>Survivalist,</w:t>
-      </w:r>
-      <w:r>
-        <w:rPr>
-          <w:rFonts w:ascii="Calibri" w:hAnsi="Calibri" w:cs="Calibri"/>
-          <w:sz w:val="22"/>
-        </w:rPr>
-        <w:t xml:space="preserve"> </w:t>
-      </w:r>
-      <w:r>
-        <w:rPr>
-          <w:rFonts w:ascii="Calibri" w:hAnsi="Calibri" w:cs="Calibri"/>
-          <w:sz w:val="22"/>
-          <w:lang w:val="en-US"/>
-        </w:rPr>
-        <w:t>Swift Learner,</w:t>
-      </w:r>
-      <w:r>
-        <w:rPr>
-          <w:rFonts w:ascii="Calibri" w:hAnsi="Calibri" w:cs="Calibri"/>
-          <w:sz w:val="22"/>
-        </w:rPr>
-        <w:t xml:space="preserve"> </w:t>
-      </w:r>
-      <w:r>
-        <w:rPr>
-          <w:rFonts w:ascii="Calibri" w:hAnsi="Calibri" w:cs="Calibri"/>
-          <w:sz w:val="22"/>
-          <w:lang w:val="en-US"/>
-        </w:rPr>
-        <w:t>Tag!</w:t>
-      </w:r>
-      <w:r>
-        <w:rPr>
-          <w:rFonts w:ascii="Calibri" w:hAnsi="Calibri" w:cs="Calibri"/>
-          <w:sz w:val="22"/>
-        </w:rPr>
-        <w:t xml:space="preserve"> </w:t>
-      </w:r>
-      <w:r>
-        <w:rPr>
-          <w:rFonts w:ascii="Calibri" w:hAnsi="Calibri" w:cs="Calibri"/>
-          <w:sz w:val="22"/>
-          <w:lang w:val="en-US"/>
-        </w:rPr>
-        <w:t>Team Player,</w:t>
-      </w:r>
-      <w:r>
-        <w:rPr>
-          <w:rFonts w:ascii="Calibri" w:hAnsi="Calibri" w:cs="Calibri"/>
-          <w:sz w:val="22"/>
-        </w:rPr>
-        <w:t xml:space="preserve"> </w:t>
-      </w:r>
-      <w:r>
-        <w:rPr>
-          <w:rFonts w:ascii="Calibri" w:hAnsi="Calibri" w:cs="Calibri"/>
-          <w:sz w:val="22"/>
-          <w:lang w:val="en-US"/>
-        </w:rPr>
-        <w:t>Thief,</w:t>
-      </w:r>
-      <w:r>
-        <w:rPr>
-          <w:rFonts w:ascii="Calibri" w:hAnsi="Calibri" w:cs="Calibri"/>
-          <w:sz w:val="22"/>
-        </w:rPr>
-        <w:t xml:space="preserve"> </w:t>
-      </w:r>
-      <w:r>
-        <w:rPr>
-          <w:rFonts w:ascii="Calibri" w:hAnsi="Calibri" w:cs="Calibri"/>
-          <w:sz w:val="22"/>
-          <w:lang w:val="en-US"/>
-        </w:rPr>
-        <w:t>Tough Hide,</w:t>
-      </w:r>
-      <w:r>
-        <w:rPr>
-          <w:rFonts w:ascii="Calibri" w:hAnsi="Calibri" w:cs="Calibri"/>
-          <w:sz w:val="22"/>
-        </w:rPr>
-        <w:t xml:space="preserve"> </w:t>
-      </w:r>
-      <w:r>
-        <w:rPr>
-          <w:rFonts w:ascii="Calibri" w:hAnsi="Calibri" w:cs="Calibri"/>
-          <w:sz w:val="22"/>
-          <w:lang w:val="en-US"/>
-        </w:rPr>
-        <w:t>Toughness,</w:t>
-      </w:r>
-      <w:r>
-        <w:rPr>
-          <w:rFonts w:ascii="Calibri" w:hAnsi="Calibri" w:cs="Calibri"/>
-          <w:sz w:val="22"/>
-        </w:rPr>
-        <w:t xml:space="preserve"> </w:t>
-      </w:r>
-      <w:r>
-        <w:rPr>
-          <w:rFonts w:ascii="Calibri" w:hAnsi="Calibri" w:cs="Calibri"/>
-          <w:sz w:val="22"/>
-          <w:lang w:val="en-US"/>
-        </w:rPr>
-        <w:t>Tunnel Rat,</w:t>
-      </w:r>
-      <w:r>
-        <w:rPr>
-          <w:rFonts w:ascii="Calibri" w:hAnsi="Calibri" w:cs="Calibri"/>
-          <w:sz w:val="22"/>
-        </w:rPr>
-        <w:t xml:space="preserve"> </w:t>
-      </w:r>
-      <w:r>
-        <w:rPr>
-          <w:rFonts w:ascii="Calibri" w:hAnsi="Calibri" w:cs="Calibri"/>
-          <w:sz w:val="22"/>
-          <w:lang w:val="en-US"/>
-        </w:rPr>
-        <w:t>Way of the Fruit,</w:t>
-      </w:r>
-      <w:r>
-        <w:rPr>
-          <w:rFonts w:ascii="Calibri" w:hAnsi="Calibri" w:cs="Calibri"/>
-          <w:sz w:val="22"/>
-        </w:rPr>
-        <w:t xml:space="preserve"> </w:t>
-      </w:r>
-      <w:r>
-        <w:rPr>
-          <w:rFonts w:ascii="Calibri" w:hAnsi="Calibri" w:cs="Calibri"/>
-          <w:sz w:val="22"/>
-          <w:lang w:val="en-US"/>
-        </w:rPr>
-        <w:t>Weapon Handling</w:t>
-      </w:r>
-      <w:r>
-        <w:rPr>
-          <w:rFonts w:ascii="Calibri" w:hAnsi="Calibri" w:cs="Calibri"/>
-          <w:sz w:val="22"/>
-        </w:rPr>
-        <w:t>, Brutish Hulk, Death Sense, Hide of Scars, Talon of Fear</w:t>
+          <w:rStyle w:val="normaltextrun"/>
+          <w:rFonts w:asciiTheme="minorHAnsi" w:hAnsiTheme="minorHAnsi" w:cstheme="minorHAnsi"/>
+          <w:szCs w:val="72"/>
+        </w:rPr>
+        <w:t>+2 AP, +1 Strength, +1 Perception (1d10 hours)</w:t>
+      </w:r>
+    </w:p>
+    <w:p>
+      <w:pPr>
+        <w:rPr>
+          <w:rStyle w:val="normaltextrun"/>
+          <w:rFonts w:asciiTheme="minorHAnsi" w:hAnsiTheme="minorHAnsi" w:cstheme="minorHAnsi"/>
+          <w:szCs w:val="72"/>
+        </w:rPr>
+      </w:pPr>
+      <w:r>
+        <w:rPr>
+          <w:rStyle w:val="normaltextrun"/>
+          <w:rFonts w:asciiTheme="minorHAnsi" w:hAnsiTheme="minorHAnsi" w:cstheme="minorHAnsi"/>
+          <w:szCs w:val="72"/>
+        </w:rPr>
+        <w:tab/>
+      </w:r>
+      <w:r>
+        <w:rPr>
+          <w:rStyle w:val="normaltextrun"/>
+          <w:rFonts w:asciiTheme="minorHAnsi" w:hAnsiTheme="minorHAnsi" w:cstheme="minorHAnsi"/>
+          <w:szCs w:val="72"/>
+        </w:rPr>
+        <w:tab/>
+      </w:r>
+      <w:r>
+        <w:rPr>
+          <w:rStyle w:val="normaltextrun"/>
+          <w:rFonts w:asciiTheme="minorHAnsi" w:hAnsiTheme="minorHAnsi" w:cstheme="minorHAnsi"/>
+          <w:szCs w:val="72"/>
+        </w:rPr>
+        <w:t>After: -2AP, -3 Stren</w:t>
+      </w:r>
+      <w:r>
+        <w:rPr>
+          <w:rStyle w:val="normaltextrun"/>
+          <w:rFonts w:asciiTheme="minorHAnsi" w:hAnsiTheme="minorHAnsi" w:cstheme="minorHAnsi"/>
+          <w:szCs w:val="72"/>
+        </w:rPr>
+        <w:t>gth, -3 Perception (1d10 h</w:t>
+      </w:r>
+      <w:r>
+        <w:rPr>
+          <w:rStyle w:val="normaltextrun"/>
+          <w:rFonts w:asciiTheme="minorHAnsi" w:hAnsiTheme="minorHAnsi" w:cstheme="minorHAnsi"/>
+          <w:szCs w:val="72"/>
+        </w:rPr>
+        <w:t>ours)</w:t>
+      </w:r>
+    </w:p>
+    <w:p>
+      <w:pPr>
+        <w:rPr>
+          <w:rStyle w:val="normaltextrun"/>
+          <w:rFonts w:asciiTheme="minorHAnsi" w:hAnsiTheme="minorHAnsi" w:cstheme="minorHAnsi"/>
+          <w:szCs w:val="72"/>
+        </w:rPr>
+      </w:pPr>
+      <w:r>
+        <w:rPr>
+          <w:rStyle w:val="normaltextrun"/>
+          <w:rFonts w:asciiTheme="minorHAnsi" w:hAnsiTheme="minorHAnsi" w:cstheme="minorHAnsi"/>
+          <w:szCs w:val="72"/>
+        </w:rPr>
+        <w:tab/>
+      </w:r>
+      <w:r>
+        <w:rPr>
+          <w:rStyle w:val="normaltextrun"/>
+          <w:rFonts w:asciiTheme="minorHAnsi" w:hAnsiTheme="minorHAnsi" w:cstheme="minorHAnsi"/>
+          <w:szCs w:val="72"/>
+        </w:rPr>
+        <w:tab/>
+      </w:r>
+      <w:r>
+        <w:rPr>
+          <w:rStyle w:val="normaltextrun"/>
+          <w:rFonts w:asciiTheme="minorHAnsi" w:hAnsiTheme="minorHAnsi" w:cstheme="minorHAnsi"/>
+          <w:szCs w:val="72"/>
+        </w:rPr>
+        <w:t>Addiction: 80%</w:t>
+      </w:r>
+    </w:p>
+    <w:p>
+      <w:pPr>
+        <w:rPr>
+          <w:rStyle w:val="normaltextrun"/>
+          <w:rFonts w:asciiTheme="minorHAnsi" w:hAnsiTheme="minorHAnsi" w:cstheme="minorHAnsi"/>
+          <w:szCs w:val="72"/>
+        </w:rPr>
+      </w:pPr>
+      <w:r>
+        <w:rPr>
+          <w:rStyle w:val="normaltextrun"/>
+          <w:rFonts w:asciiTheme="minorHAnsi" w:hAnsiTheme="minorHAnsi" w:cstheme="minorHAnsi"/>
+          <w:b/>
+          <w:szCs w:val="72"/>
+        </w:rPr>
+        <w:t>Buffout</w:t>
+      </w:r>
+      <w:r>
+        <w:rPr>
+          <w:rStyle w:val="normaltextrun"/>
+          <w:rFonts w:asciiTheme="minorHAnsi" w:hAnsiTheme="minorHAnsi" w:cstheme="minorHAnsi"/>
+          <w:b/>
+          <w:szCs w:val="72"/>
+        </w:rPr>
+        <w:tab/>
+      </w:r>
+      <w:r>
+        <w:rPr>
+          <w:rStyle w:val="normaltextrun"/>
+          <w:rFonts w:asciiTheme="minorHAnsi" w:hAnsiTheme="minorHAnsi" w:cstheme="minorHAnsi"/>
+          <w:b/>
+          <w:szCs w:val="72"/>
+        </w:rPr>
+        <w:tab/>
+      </w:r>
+      <w:r>
+        <w:rPr>
+          <w:rStyle w:val="normaltextrun"/>
+          <w:rFonts w:asciiTheme="minorHAnsi" w:hAnsiTheme="minorHAnsi" w:cstheme="minorHAnsi"/>
+          <w:szCs w:val="72"/>
+        </w:rPr>
+        <w:t>Effect:</w:t>
+      </w:r>
+      <w:r>
+        <w:rPr>
+          <w:rStyle w:val="normaltextrun"/>
+          <w:rFonts w:asciiTheme="minorHAnsi" w:hAnsiTheme="minorHAnsi" w:cstheme="minorHAnsi"/>
+          <w:szCs w:val="72"/>
+        </w:rPr>
+        <w:t xml:space="preserve"> +2 Strength, +3 Endurance, +2 Agility (1d10/2 hours)</w:t>
+      </w:r>
+    </w:p>
+    <w:p>
+      <w:pPr>
+        <w:rPr>
+          <w:rStyle w:val="normaltextrun"/>
+          <w:rFonts w:asciiTheme="minorHAnsi" w:hAnsiTheme="minorHAnsi" w:cstheme="minorHAnsi"/>
+          <w:szCs w:val="72"/>
+        </w:rPr>
+      </w:pPr>
+      <w:r>
+        <w:rPr>
+          <w:rStyle w:val="normaltextrun"/>
+          <w:rFonts w:asciiTheme="minorHAnsi" w:hAnsiTheme="minorHAnsi" w:cstheme="minorHAnsi"/>
+          <w:szCs w:val="72"/>
+        </w:rPr>
+        <w:tab/>
+      </w:r>
+      <w:r>
+        <w:rPr>
+          <w:rStyle w:val="normaltextrun"/>
+          <w:rFonts w:asciiTheme="minorHAnsi" w:hAnsiTheme="minorHAnsi" w:cstheme="minorHAnsi"/>
+          <w:szCs w:val="72"/>
+        </w:rPr>
+        <w:tab/>
+        <w:t>After: -3 Strength, -2 Endurance, -3 Agility (1d10 hours)</w:t>
+      </w:r>
+    </w:p>
+    <w:p>
+      <w:pPr>
+        <w:rPr>
+          <w:rStyle w:val="normaltextrun"/>
+          <w:rFonts w:asciiTheme="minorHAnsi" w:hAnsiTheme="minorHAnsi" w:cstheme="minorHAnsi"/>
+          <w:szCs w:val="72"/>
+        </w:rPr>
+      </w:pPr>
+      <w:r>
+        <w:rPr>
+          <w:rStyle w:val="normaltextrun"/>
+          <w:rFonts w:asciiTheme="minorHAnsi" w:hAnsiTheme="minorHAnsi" w:cstheme="minorHAnsi"/>
+          <w:szCs w:val="72"/>
+        </w:rPr>
+        <w:tab/>
+      </w:r>
+      <w:r>
+        <w:rPr>
+          <w:rStyle w:val="normaltextrun"/>
+          <w:rFonts w:asciiTheme="minorHAnsi" w:hAnsiTheme="minorHAnsi" w:cstheme="minorHAnsi"/>
+          <w:szCs w:val="72"/>
+        </w:rPr>
+        <w:tab/>
+        <w:t>Addiction: 30%</w:t>
+      </w:r>
+    </w:p>
+    <w:p>
+      <w:pPr>
+        <w:rPr>
+          <w:rStyle w:val="normaltextrun"/>
+          <w:rFonts w:asciiTheme="minorHAnsi" w:hAnsiTheme="minorHAnsi" w:cstheme="minorHAnsi"/>
+          <w:szCs w:val="72"/>
+        </w:rPr>
+      </w:pPr>
+      <w:r>
+        <w:rPr>
+          <w:rStyle w:val="normaltextrun"/>
+          <w:rFonts w:asciiTheme="minorHAnsi" w:hAnsiTheme="minorHAnsi" w:cstheme="minorHAnsi"/>
+          <w:b/>
+          <w:szCs w:val="72"/>
+        </w:rPr>
+        <w:t>Calmex</w:t>
+      </w:r>
+      <w:r>
+        <w:rPr>
+          <w:rStyle w:val="normaltextrun"/>
+          <w:rFonts w:asciiTheme="minorHAnsi" w:hAnsiTheme="minorHAnsi" w:cstheme="minorHAnsi"/>
+          <w:szCs w:val="72"/>
+        </w:rPr>
+        <w:tab/>
+      </w:r>
+      <w:r>
+        <w:rPr>
+          <w:rStyle w:val="normaltextrun"/>
+          <w:rFonts w:asciiTheme="minorHAnsi" w:hAnsiTheme="minorHAnsi" w:cstheme="minorHAnsi"/>
+          <w:szCs w:val="72"/>
+        </w:rPr>
+        <w:tab/>
+        <w:t>Effect: +3 Perception, +3 Agility (30 minutes)</w:t>
+      </w:r>
+    </w:p>
+    <w:p>
+      <w:pPr>
+        <w:rPr>
+          <w:rStyle w:val="normaltextrun"/>
+          <w:rFonts w:asciiTheme="minorHAnsi" w:hAnsiTheme="minorHAnsi" w:cstheme="minorHAnsi"/>
+          <w:szCs w:val="72"/>
+        </w:rPr>
+      </w:pPr>
+      <w:r>
+        <w:rPr>
+          <w:rStyle w:val="normaltextrun"/>
+          <w:rFonts w:asciiTheme="minorHAnsi" w:hAnsiTheme="minorHAnsi" w:cstheme="minorHAnsi"/>
+          <w:szCs w:val="72"/>
+        </w:rPr>
+        <w:tab/>
+      </w:r>
+      <w:r>
+        <w:rPr>
+          <w:rStyle w:val="normaltextrun"/>
+          <w:rFonts w:asciiTheme="minorHAnsi" w:hAnsiTheme="minorHAnsi" w:cstheme="minorHAnsi"/>
+          <w:szCs w:val="72"/>
+        </w:rPr>
+        <w:tab/>
+        <w:t>After: -3 Perception, -3 Agility (1 hour)</w:t>
+      </w:r>
+    </w:p>
+    <w:p>
+      <w:pPr>
+        <w:rPr>
+          <w:rStyle w:val="normaltextrun"/>
+          <w:rFonts w:asciiTheme="minorHAnsi" w:hAnsiTheme="minorHAnsi" w:cstheme="minorHAnsi"/>
+          <w:szCs w:val="72"/>
+        </w:rPr>
+      </w:pPr>
+      <w:r>
+        <w:rPr>
+          <w:rStyle w:val="normaltextrun"/>
+          <w:rFonts w:asciiTheme="minorHAnsi" w:hAnsiTheme="minorHAnsi" w:cstheme="minorHAnsi"/>
+          <w:szCs w:val="72"/>
+        </w:rPr>
+        <w:tab/>
+      </w:r>
+      <w:r>
+        <w:rPr>
+          <w:rStyle w:val="normaltextrun"/>
+          <w:rFonts w:asciiTheme="minorHAnsi" w:hAnsiTheme="minorHAnsi" w:cstheme="minorHAnsi"/>
+          <w:szCs w:val="72"/>
+        </w:rPr>
+        <w:tab/>
+        <w:t>Addiction: 20%</w:t>
+      </w:r>
+    </w:p>
+    <w:p>
+      <w:pPr>
+        <w:rPr>
+          <w:rStyle w:val="normaltextrun"/>
+          <w:rFonts w:asciiTheme="minorHAnsi" w:hAnsiTheme="minorHAnsi" w:cstheme="minorHAnsi"/>
+          <w:szCs w:val="72"/>
+        </w:rPr>
+      </w:pPr>
+      <w:r>
+        <w:rPr>
+          <w:rStyle w:val="normaltextrun"/>
+          <w:rFonts w:asciiTheme="minorHAnsi" w:hAnsiTheme="minorHAnsi" w:cstheme="minorHAnsi"/>
+          <w:b/>
+          <w:szCs w:val="72"/>
+        </w:rPr>
+        <w:t>Med-X</w:t>
+      </w:r>
+      <w:r>
+        <w:rPr>
+          <w:rStyle w:val="normaltextrun"/>
+          <w:rFonts w:asciiTheme="minorHAnsi" w:hAnsiTheme="minorHAnsi" w:cstheme="minorHAnsi"/>
+          <w:szCs w:val="72"/>
+        </w:rPr>
+        <w:tab/>
+      </w:r>
+      <w:r>
+        <w:rPr>
+          <w:rStyle w:val="normaltextrun"/>
+          <w:rFonts w:asciiTheme="minorHAnsi" w:hAnsiTheme="minorHAnsi" w:cstheme="minorHAnsi"/>
+          <w:szCs w:val="72"/>
+        </w:rPr>
+        <w:tab/>
+        <w:t>Effect: 25% Damage resistance, +2 Endurance (1 hour)</w:t>
+      </w:r>
+    </w:p>
+    <w:p>
+      <w:pPr>
+        <w:rPr>
+          <w:rStyle w:val="normaltextrun"/>
+          <w:rFonts w:asciiTheme="minorHAnsi" w:hAnsiTheme="minorHAnsi" w:cstheme="minorHAnsi"/>
+          <w:szCs w:val="72"/>
+        </w:rPr>
+      </w:pPr>
+      <w:r>
+        <w:rPr>
+          <w:rStyle w:val="normaltextrun"/>
+          <w:rFonts w:asciiTheme="minorHAnsi" w:hAnsiTheme="minorHAnsi" w:cstheme="minorHAnsi"/>
+          <w:szCs w:val="72"/>
+        </w:rPr>
+        <w:tab/>
+      </w:r>
+      <w:r>
+        <w:rPr>
+          <w:rStyle w:val="normaltextrun"/>
+          <w:rFonts w:asciiTheme="minorHAnsi" w:hAnsiTheme="minorHAnsi" w:cstheme="minorHAnsi"/>
+          <w:szCs w:val="72"/>
+        </w:rPr>
+        <w:tab/>
+        <w:t>After: -2 Agility (1 hour)</w:t>
+      </w:r>
+    </w:p>
+    <w:p>
+      <w:pPr>
+        <w:rPr>
+          <w:rStyle w:val="normaltextrun"/>
+          <w:rFonts w:asciiTheme="minorHAnsi" w:hAnsiTheme="minorHAnsi" w:cstheme="minorHAnsi"/>
+          <w:b/>
+          <w:szCs w:val="72"/>
+        </w:rPr>
+      </w:pPr>
+      <w:r>
+        <w:rPr>
+          <w:rStyle w:val="normaltextrun"/>
+          <w:rFonts w:asciiTheme="minorHAnsi" w:hAnsiTheme="minorHAnsi" w:cstheme="minorHAnsi"/>
+          <w:szCs w:val="72"/>
+        </w:rPr>
+        <w:tab/>
+      </w:r>
+      <w:r>
+        <w:rPr>
+          <w:rStyle w:val="normaltextrun"/>
+          <w:rFonts w:asciiTheme="minorHAnsi" w:hAnsiTheme="minorHAnsi" w:cstheme="minorHAnsi"/>
+          <w:szCs w:val="72"/>
+        </w:rPr>
+        <w:tab/>
+        <w:t>Addiction: 30%</w:t>
+      </w:r>
+    </w:p>
+    <w:p>
+      <w:pPr>
+        <w:rPr>
+          <w:rStyle w:val="normaltextrun"/>
+          <w:rFonts w:asciiTheme="minorHAnsi" w:hAnsiTheme="minorHAnsi" w:cstheme="minorHAnsi"/>
+          <w:szCs w:val="72"/>
+        </w:rPr>
+      </w:pPr>
+      <w:r>
+        <w:rPr>
+          <w:rStyle w:val="normaltextrun"/>
+          <w:rFonts w:asciiTheme="minorHAnsi" w:hAnsiTheme="minorHAnsi" w:cstheme="minorHAnsi"/>
+          <w:b/>
+          <w:szCs w:val="72"/>
+        </w:rPr>
+        <w:t>Stimpak</w:t>
+      </w:r>
+      <w:r>
+        <w:rPr>
+          <w:rStyle w:val="normaltextrun"/>
+          <w:rFonts w:asciiTheme="minorHAnsi" w:hAnsiTheme="minorHAnsi" w:cstheme="minorHAnsi"/>
+          <w:b/>
+          <w:szCs w:val="72"/>
+        </w:rPr>
+        <w:tab/>
+      </w:r>
+      <w:r>
+        <w:rPr>
+          <w:rStyle w:val="normaltextrun"/>
+          <w:rFonts w:asciiTheme="minorHAnsi" w:hAnsiTheme="minorHAnsi" w:cstheme="minorHAnsi"/>
+          <w:szCs w:val="72"/>
+        </w:rPr>
+        <w:t>Effect: 1d10 + 10</w:t>
+      </w:r>
+      <w:r>
+        <w:rPr>
+          <w:rStyle w:val="normaltextrun"/>
+          <w:rFonts w:asciiTheme="minorHAnsi" w:hAnsiTheme="minorHAnsi" w:cstheme="minorHAnsi"/>
+          <w:szCs w:val="72"/>
+        </w:rPr>
+        <w:t xml:space="preserve"> HP</w:t>
+      </w:r>
+    </w:p>
+    <w:p>
+      <w:pPr>
+        <w:rPr>
+          <w:rStyle w:val="normaltextrun"/>
+          <w:rFonts w:asciiTheme="minorHAnsi" w:hAnsiTheme="minorHAnsi" w:cstheme="minorHAnsi"/>
+          <w:b/>
+          <w:szCs w:val="72"/>
+        </w:rPr>
+      </w:pPr>
+      <w:r>
+        <w:rPr>
+          <w:rStyle w:val="normaltextrun"/>
+          <w:rFonts w:asciiTheme="minorHAnsi" w:hAnsiTheme="minorHAnsi" w:cstheme="minorHAnsi"/>
+          <w:b/>
+          <w:szCs w:val="72"/>
+        </w:rPr>
+        <w:br w:type="page"/>
+      </w:r>
+    </w:p>
+    <w:p>
+      <w:pPr>
+        <w:jc w:val="center"/>
+        <w:rPr>
+          <w:rStyle w:val="normaltextrun"/>
+          <w:rFonts w:ascii="Overseer" w:hAnsi="Overseer" w:cstheme="minorHAnsi"/>
+          <w:sz w:val="56"/>
+          <w:szCs w:val="56"/>
+        </w:rPr>
+      </w:pPr>
+      <w:r>
+        <w:rPr>
+          <w:rStyle w:val="normaltextrun"/>
+          <w:rFonts w:ascii="Overseer" w:hAnsi="Overseer" w:cstheme="minorHAnsi"/>
+          <w:sz w:val="56"/>
+          <w:szCs w:val="56"/>
+        </w:rPr>
+        <w:lastRenderedPageBreak/>
+        <w:t>Equipment</w:t>
+      </w:r>
+    </w:p>
+    <w:p>
+      <w:pPr>
+        <w:rPr>
+          <w:rStyle w:val="normaltextrun"/>
+          <w:rFonts w:asciiTheme="minorHAnsi" w:hAnsiTheme="minorHAnsi" w:cstheme="minorHAnsi"/>
+          <w:szCs w:val="72"/>
+        </w:rPr>
+      </w:pPr>
+      <w:r>
+        <w:rPr>
+          <w:rStyle w:val="normaltextrun"/>
+          <w:rFonts w:asciiTheme="minorHAnsi" w:hAnsiTheme="minorHAnsi" w:cstheme="minorHAnsi"/>
+          <w:b/>
+          <w:szCs w:val="72"/>
+        </w:rPr>
+        <w:t xml:space="preserve">Medical Kit: </w:t>
+      </w:r>
+      <w:r>
+        <w:rPr>
+          <w:rStyle w:val="normaltextrun"/>
+          <w:rFonts w:asciiTheme="minorHAnsi" w:hAnsiTheme="minorHAnsi" w:cstheme="minorHAnsi"/>
+          <w:szCs w:val="72"/>
+        </w:rPr>
+        <w:t>Allows characters to make a First Aid/Doctor Roll with -25%</w:t>
+      </w:r>
+    </w:p>
+    <w:p>
+      <w:pPr>
+        <w:rPr>
+          <w:rStyle w:val="normaltextrun"/>
+          <w:rFonts w:asciiTheme="minorHAnsi" w:hAnsiTheme="minorHAnsi" w:cstheme="minorHAnsi"/>
+          <w:szCs w:val="72"/>
+        </w:rPr>
+      </w:pPr>
+      <w:r>
+        <w:rPr>
+          <w:rStyle w:val="normaltextrun"/>
+          <w:rFonts w:asciiTheme="minorHAnsi" w:hAnsiTheme="minorHAnsi" w:cstheme="minorHAnsi"/>
+          <w:b/>
+          <w:szCs w:val="72"/>
+        </w:rPr>
+        <w:t xml:space="preserve">Lockpicking Set: </w:t>
+      </w:r>
+      <w:r>
+        <w:rPr>
+          <w:rStyle w:val="normaltextrun"/>
+          <w:rFonts w:asciiTheme="minorHAnsi" w:hAnsiTheme="minorHAnsi" w:cstheme="minorHAnsi"/>
+          <w:szCs w:val="72"/>
+        </w:rPr>
+        <w:t>Allows characters to make a Lockpick roll with -25%</w:t>
       </w:r>
       <w:bookmarkStart w:id="0" w:name="_GoBack"/>
       <w:bookmarkEnd w:id="0"/>
-    </w:p>
-    <w:p>
-      <w:pPr>
-        <w:pStyle w:val="paragraph"/>
-        <w:spacing w:before="0" w:beforeAutospacing="0" w:after="0" w:afterAutospacing="0"/>
-        <w:ind w:left="1440"/>
-        <w:textAlignment w:val="baseline"/>
-        <w:rPr>
-          <w:rStyle w:val="normaltextrun"/>
-          <w:rFonts w:ascii="Calibri" w:hAnsi="Calibri" w:cs="Calibri"/>
-          <w:sz w:val="22"/>
-          <w:szCs w:val="22"/>
-        </w:rPr>
-      </w:pPr>
     </w:p>
     <w:sectPr>
       <w:pgSz w:w="11906" w:h="16838"/>
@@ -4317,7 +3654,7 @@
 </file>
 
 <file path=customXml/itemProps1.xml><?xml version="1.0" encoding="utf-8"?>
-<ds:datastoreItem xmlns:ds="http://schemas.openxmlformats.org/officeDocument/2006/customXml" ds:itemID="{86E0E3FF-2189-4F3C-96AD-911508815F42}">
+<ds:datastoreItem xmlns:ds="http://schemas.openxmlformats.org/officeDocument/2006/customXml" ds:itemID="{0A21914E-38F6-4309-B50B-352571FFE5DA}">
   <ds:schemaRefs>
     <ds:schemaRef ds:uri="http://schemas.openxmlformats.org/officeDocument/2006/bibliography"/>
   </ds:schemaRefs>

</xml_diff>